<commit_message>
4th sept examples and notes
</commit_message>
<xml_diff>
--- a/1st Sept 2023/Spring MVC Introduction.docx
+++ b/1st Sept 2023/Spring MVC Introduction.docx
@@ -6510,6 +6510,8 @@
         </w:rPr>
         <w:t>    }     </w:t>
       </w:r>
+      <w:bookmarkStart w:id="0" w:name="_GoBack"/>
+      <w:bookmarkEnd w:id="0"/>
     </w:p>
     <w:p>
       <w:pPr>
@@ -7106,8 +7108,6 @@
         </w:rPr>
         <w:t xml:space="preserve">p </w:t>
       </w:r>
-      <w:bookmarkStart w:id="0" w:name="_GoBack"/>
-      <w:bookmarkEnd w:id="0"/>
       <w:r>
         <w:rPr>
           <w:rFonts w:hint="default" w:ascii="Calibri" w:hAnsi="Calibri" w:eastAsia="Segoe UI" w:cs="Calibri"/>
@@ -8634,6 +8634,1690 @@
         <w:keepLines w:val="0"/>
         <w:widowControl/>
         <w:numPr>
+          <w:numId w:val="0"/>
+        </w:numPr>
+        <w:suppressLineNumbers w:val="0"/>
+        <w:pBdr>
+          <w:top w:val="none" w:color="auto" w:sz="0" w:space="0"/>
+          <w:left w:val="none" w:color="auto" w:sz="0" w:space="0"/>
+          <w:bottom w:val="none" w:color="auto" w:sz="0" w:space="0"/>
+          <w:right w:val="none" w:color="auto" w:sz="0" w:space="0"/>
+        </w:pBdr>
+        <w:spacing w:before="48" w:beforeAutospacing="0" w:after="0" w:afterAutospacing="0" w:line="300" w:lineRule="atLeast"/>
+        <w:ind w:left="-360" w:leftChars="0" w:right="0" w:rightChars="0"/>
+        <w:jc w:val="both"/>
+        <w:rPr>
+          <w:rFonts w:hint="default" w:ascii="Calibri" w:hAnsi="Calibri" w:cs="Calibri"/>
+          <w:color w:val="000000"/>
+        </w:rPr>
+      </w:pPr>
+      <w:r>
+        <w:rPr>
+          <w:rFonts w:hint="default" w:ascii="Calibri" w:hAnsi="Calibri" w:eastAsia="Segoe UI" w:cs="Calibri"/>
+          <w:b/>
+          <w:bCs/>
+          <w:i w:val="0"/>
+          <w:iCs w:val="0"/>
+          <w:caps w:val="0"/>
+          <w:color w:val="006699"/>
+          <w:spacing w:val="0"/>
+          <w:sz w:val="19"/>
+          <w:szCs w:val="19"/>
+        </w:rPr>
+        <w:t>&lt;?xml</w:t>
+      </w:r>
+      <w:r>
+        <w:rPr>
+          <w:rFonts w:hint="default" w:ascii="Calibri" w:hAnsi="Calibri" w:eastAsia="Segoe UI" w:cs="Calibri"/>
+          <w:i w:val="0"/>
+          <w:iCs w:val="0"/>
+          <w:caps w:val="0"/>
+          <w:color w:val="000000"/>
+          <w:spacing w:val="0"/>
+          <w:sz w:val="19"/>
+          <w:szCs w:val="19"/>
+        </w:rPr>
+        <w:t> </w:t>
+      </w:r>
+      <w:r>
+        <w:rPr>
+          <w:rFonts w:hint="default" w:ascii="Calibri" w:hAnsi="Calibri" w:eastAsia="Segoe UI" w:cs="Calibri"/>
+          <w:i w:val="0"/>
+          <w:iCs w:val="0"/>
+          <w:caps w:val="0"/>
+          <w:color w:val="FF0000"/>
+          <w:spacing w:val="0"/>
+          <w:sz w:val="19"/>
+          <w:szCs w:val="19"/>
+        </w:rPr>
+        <w:t>version</w:t>
+      </w:r>
+      <w:r>
+        <w:rPr>
+          <w:rFonts w:hint="default" w:ascii="Calibri" w:hAnsi="Calibri" w:eastAsia="Segoe UI" w:cs="Calibri"/>
+          <w:i w:val="0"/>
+          <w:iCs w:val="0"/>
+          <w:caps w:val="0"/>
+          <w:color w:val="000000"/>
+          <w:spacing w:val="0"/>
+          <w:sz w:val="19"/>
+          <w:szCs w:val="19"/>
+        </w:rPr>
+        <w:t>=</w:t>
+      </w:r>
+      <w:r>
+        <w:rPr>
+          <w:rFonts w:hint="default" w:ascii="Calibri" w:hAnsi="Calibri" w:eastAsia="Segoe UI" w:cs="Calibri"/>
+          <w:i w:val="0"/>
+          <w:iCs w:val="0"/>
+          <w:caps w:val="0"/>
+          <w:color w:val="0000FF"/>
+          <w:spacing w:val="0"/>
+          <w:sz w:val="19"/>
+          <w:szCs w:val="19"/>
+        </w:rPr>
+        <w:t>"1.0"</w:t>
+      </w:r>
+      <w:r>
+        <w:rPr>
+          <w:rFonts w:hint="default" w:ascii="Calibri" w:hAnsi="Calibri" w:eastAsia="Segoe UI" w:cs="Calibri"/>
+          <w:i w:val="0"/>
+          <w:iCs w:val="0"/>
+          <w:caps w:val="0"/>
+          <w:color w:val="000000"/>
+          <w:spacing w:val="0"/>
+          <w:sz w:val="19"/>
+          <w:szCs w:val="19"/>
+        </w:rPr>
+        <w:t> </w:t>
+      </w:r>
+      <w:r>
+        <w:rPr>
+          <w:rFonts w:hint="default" w:ascii="Calibri" w:hAnsi="Calibri" w:eastAsia="Segoe UI" w:cs="Calibri"/>
+          <w:i w:val="0"/>
+          <w:iCs w:val="0"/>
+          <w:caps w:val="0"/>
+          <w:color w:val="FF0000"/>
+          <w:spacing w:val="0"/>
+          <w:sz w:val="19"/>
+          <w:szCs w:val="19"/>
+        </w:rPr>
+        <w:t>encoding</w:t>
+      </w:r>
+      <w:r>
+        <w:rPr>
+          <w:rFonts w:hint="default" w:ascii="Calibri" w:hAnsi="Calibri" w:eastAsia="Segoe UI" w:cs="Calibri"/>
+          <w:i w:val="0"/>
+          <w:iCs w:val="0"/>
+          <w:caps w:val="0"/>
+          <w:color w:val="000000"/>
+          <w:spacing w:val="0"/>
+          <w:sz w:val="19"/>
+          <w:szCs w:val="19"/>
+        </w:rPr>
+        <w:t>=</w:t>
+      </w:r>
+      <w:r>
+        <w:rPr>
+          <w:rFonts w:hint="default" w:ascii="Calibri" w:hAnsi="Calibri" w:eastAsia="Segoe UI" w:cs="Calibri"/>
+          <w:i w:val="0"/>
+          <w:iCs w:val="0"/>
+          <w:caps w:val="0"/>
+          <w:color w:val="0000FF"/>
+          <w:spacing w:val="0"/>
+          <w:sz w:val="19"/>
+          <w:szCs w:val="19"/>
+        </w:rPr>
+        <w:t>"UTF-8"</w:t>
+      </w:r>
+      <w:r>
+        <w:rPr>
+          <w:rFonts w:hint="default" w:ascii="Calibri" w:hAnsi="Calibri" w:eastAsia="Segoe UI" w:cs="Calibri"/>
+          <w:b/>
+          <w:bCs/>
+          <w:i w:val="0"/>
+          <w:iCs w:val="0"/>
+          <w:caps w:val="0"/>
+          <w:color w:val="006699"/>
+          <w:spacing w:val="0"/>
+          <w:sz w:val="19"/>
+          <w:szCs w:val="19"/>
+        </w:rPr>
+        <w:t>?&gt;</w:t>
+      </w:r>
+      <w:r>
+        <w:rPr>
+          <w:rFonts w:hint="default" w:ascii="Calibri" w:hAnsi="Calibri" w:eastAsia="Segoe UI" w:cs="Calibri"/>
+          <w:i w:val="0"/>
+          <w:iCs w:val="0"/>
+          <w:caps w:val="0"/>
+          <w:color w:val="000000"/>
+          <w:spacing w:val="0"/>
+          <w:sz w:val="19"/>
+          <w:szCs w:val="19"/>
+        </w:rPr>
+        <w:t>  </w:t>
+      </w:r>
+    </w:p>
+    <w:p>
+      <w:pPr>
+        <w:keepNext w:val="0"/>
+        <w:keepLines w:val="0"/>
+        <w:widowControl/>
+        <w:numPr>
+          <w:numId w:val="0"/>
+        </w:numPr>
+        <w:suppressLineNumbers w:val="0"/>
+        <w:pBdr>
+          <w:top w:val="none" w:color="auto" w:sz="0" w:space="0"/>
+          <w:left w:val="none" w:color="auto" w:sz="0" w:space="0"/>
+          <w:bottom w:val="none" w:color="auto" w:sz="0" w:space="0"/>
+          <w:right w:val="none" w:color="auto" w:sz="0" w:space="0"/>
+        </w:pBdr>
+        <w:spacing w:before="48" w:beforeAutospacing="0" w:after="0" w:afterAutospacing="0" w:line="300" w:lineRule="atLeast"/>
+        <w:ind w:left="-360" w:leftChars="0" w:right="0" w:rightChars="0"/>
+        <w:jc w:val="both"/>
+        <w:rPr>
+          <w:rFonts w:hint="default" w:ascii="Calibri" w:hAnsi="Calibri" w:cs="Calibri"/>
+          <w:color w:val="000000"/>
+        </w:rPr>
+      </w:pPr>
+      <w:r>
+        <w:rPr>
+          <w:rFonts w:hint="default" w:ascii="Calibri" w:hAnsi="Calibri" w:eastAsia="Segoe UI" w:cs="Calibri"/>
+          <w:b/>
+          <w:bCs/>
+          <w:i w:val="0"/>
+          <w:iCs w:val="0"/>
+          <w:caps w:val="0"/>
+          <w:color w:val="006699"/>
+          <w:spacing w:val="0"/>
+          <w:sz w:val="19"/>
+          <w:szCs w:val="19"/>
+        </w:rPr>
+        <w:t>&lt;beans</w:t>
+      </w:r>
+      <w:r>
+        <w:rPr>
+          <w:rFonts w:hint="default" w:ascii="Calibri" w:hAnsi="Calibri" w:eastAsia="Segoe UI" w:cs="Calibri"/>
+          <w:i w:val="0"/>
+          <w:iCs w:val="0"/>
+          <w:caps w:val="0"/>
+          <w:color w:val="000000"/>
+          <w:spacing w:val="0"/>
+          <w:sz w:val="19"/>
+          <w:szCs w:val="19"/>
+        </w:rPr>
+        <w:t> </w:t>
+      </w:r>
+      <w:r>
+        <w:rPr>
+          <w:rFonts w:hint="default" w:ascii="Calibri" w:hAnsi="Calibri" w:eastAsia="Segoe UI" w:cs="Calibri"/>
+          <w:i w:val="0"/>
+          <w:iCs w:val="0"/>
+          <w:caps w:val="0"/>
+          <w:color w:val="FF0000"/>
+          <w:spacing w:val="0"/>
+          <w:sz w:val="19"/>
+          <w:szCs w:val="19"/>
+        </w:rPr>
+        <w:t>xmlns</w:t>
+      </w:r>
+      <w:r>
+        <w:rPr>
+          <w:rFonts w:hint="default" w:ascii="Calibri" w:hAnsi="Calibri" w:eastAsia="Segoe UI" w:cs="Calibri"/>
+          <w:i w:val="0"/>
+          <w:iCs w:val="0"/>
+          <w:caps w:val="0"/>
+          <w:color w:val="000000"/>
+          <w:spacing w:val="0"/>
+          <w:sz w:val="19"/>
+          <w:szCs w:val="19"/>
+        </w:rPr>
+        <w:t>=</w:t>
+      </w:r>
+      <w:r>
+        <w:rPr>
+          <w:rFonts w:hint="default" w:ascii="Calibri" w:hAnsi="Calibri" w:eastAsia="Segoe UI" w:cs="Calibri"/>
+          <w:i w:val="0"/>
+          <w:iCs w:val="0"/>
+          <w:caps w:val="0"/>
+          <w:color w:val="0000FF"/>
+          <w:spacing w:val="0"/>
+          <w:sz w:val="19"/>
+          <w:szCs w:val="19"/>
+        </w:rPr>
+        <w:t>"http://www.springframework.org/schema/beans"</w:t>
+      </w:r>
+      <w:r>
+        <w:rPr>
+          <w:rFonts w:hint="default" w:ascii="Calibri" w:hAnsi="Calibri" w:eastAsia="Segoe UI" w:cs="Calibri"/>
+          <w:i w:val="0"/>
+          <w:iCs w:val="0"/>
+          <w:caps w:val="0"/>
+          <w:color w:val="000000"/>
+          <w:spacing w:val="0"/>
+          <w:sz w:val="19"/>
+          <w:szCs w:val="19"/>
+        </w:rPr>
+        <w:t>  </w:t>
+      </w:r>
+    </w:p>
+    <w:p>
+      <w:pPr>
+        <w:keepNext w:val="0"/>
+        <w:keepLines w:val="0"/>
+        <w:widowControl/>
+        <w:numPr>
+          <w:numId w:val="0"/>
+        </w:numPr>
+        <w:suppressLineNumbers w:val="0"/>
+        <w:pBdr>
+          <w:top w:val="none" w:color="auto" w:sz="0" w:space="0"/>
+          <w:left w:val="none" w:color="auto" w:sz="0" w:space="0"/>
+          <w:bottom w:val="none" w:color="auto" w:sz="0" w:space="0"/>
+          <w:right w:val="none" w:color="auto" w:sz="0" w:space="0"/>
+        </w:pBdr>
+        <w:spacing w:before="48" w:beforeAutospacing="0" w:after="0" w:afterAutospacing="0" w:line="300" w:lineRule="atLeast"/>
+        <w:ind w:left="-360" w:leftChars="0" w:right="0" w:rightChars="0"/>
+        <w:jc w:val="both"/>
+        <w:rPr>
+          <w:rFonts w:hint="default" w:ascii="Calibri" w:hAnsi="Calibri" w:cs="Calibri"/>
+          <w:color w:val="000000"/>
+        </w:rPr>
+      </w:pPr>
+      <w:r>
+        <w:rPr>
+          <w:rFonts w:hint="default" w:ascii="Calibri" w:hAnsi="Calibri" w:eastAsia="Segoe UI" w:cs="Calibri"/>
+          <w:i w:val="0"/>
+          <w:iCs w:val="0"/>
+          <w:caps w:val="0"/>
+          <w:color w:val="000000"/>
+          <w:spacing w:val="0"/>
+          <w:sz w:val="19"/>
+          <w:szCs w:val="19"/>
+        </w:rPr>
+        <w:t>    </w:t>
+      </w:r>
+      <w:r>
+        <w:rPr>
+          <w:rFonts w:hint="default" w:ascii="Calibri" w:hAnsi="Calibri" w:eastAsia="Segoe UI" w:cs="Calibri"/>
+          <w:i w:val="0"/>
+          <w:iCs w:val="0"/>
+          <w:caps w:val="0"/>
+          <w:color w:val="FF0000"/>
+          <w:spacing w:val="0"/>
+          <w:sz w:val="19"/>
+          <w:szCs w:val="19"/>
+        </w:rPr>
+        <w:t>xmlns:xsi</w:t>
+      </w:r>
+      <w:r>
+        <w:rPr>
+          <w:rFonts w:hint="default" w:ascii="Calibri" w:hAnsi="Calibri" w:eastAsia="Segoe UI" w:cs="Calibri"/>
+          <w:i w:val="0"/>
+          <w:iCs w:val="0"/>
+          <w:caps w:val="0"/>
+          <w:color w:val="000000"/>
+          <w:spacing w:val="0"/>
+          <w:sz w:val="19"/>
+          <w:szCs w:val="19"/>
+        </w:rPr>
+        <w:t>=</w:t>
+      </w:r>
+      <w:r>
+        <w:rPr>
+          <w:rFonts w:hint="default" w:ascii="Calibri" w:hAnsi="Calibri" w:eastAsia="Segoe UI" w:cs="Calibri"/>
+          <w:i w:val="0"/>
+          <w:iCs w:val="0"/>
+          <w:caps w:val="0"/>
+          <w:color w:val="0000FF"/>
+          <w:spacing w:val="0"/>
+          <w:sz w:val="19"/>
+          <w:szCs w:val="19"/>
+        </w:rPr>
+        <w:t>"http://www.w3.org/2001/XMLSchema-instance"</w:t>
+      </w:r>
+      <w:r>
+        <w:rPr>
+          <w:rFonts w:hint="default" w:ascii="Calibri" w:hAnsi="Calibri" w:eastAsia="Segoe UI" w:cs="Calibri"/>
+          <w:i w:val="0"/>
+          <w:iCs w:val="0"/>
+          <w:caps w:val="0"/>
+          <w:color w:val="000000"/>
+          <w:spacing w:val="0"/>
+          <w:sz w:val="19"/>
+          <w:szCs w:val="19"/>
+        </w:rPr>
+        <w:t>   </w:t>
+      </w:r>
+    </w:p>
+    <w:p>
+      <w:pPr>
+        <w:keepNext w:val="0"/>
+        <w:keepLines w:val="0"/>
+        <w:widowControl/>
+        <w:numPr>
+          <w:numId w:val="0"/>
+        </w:numPr>
+        <w:suppressLineNumbers w:val="0"/>
+        <w:pBdr>
+          <w:top w:val="none" w:color="auto" w:sz="0" w:space="0"/>
+          <w:left w:val="none" w:color="auto" w:sz="0" w:space="0"/>
+          <w:bottom w:val="none" w:color="auto" w:sz="0" w:space="0"/>
+          <w:right w:val="none" w:color="auto" w:sz="0" w:space="0"/>
+        </w:pBdr>
+        <w:spacing w:before="48" w:beforeAutospacing="0" w:after="0" w:afterAutospacing="0" w:line="300" w:lineRule="atLeast"/>
+        <w:ind w:left="-360" w:leftChars="0" w:right="0" w:rightChars="0"/>
+        <w:jc w:val="both"/>
+        <w:rPr>
+          <w:rFonts w:hint="default" w:ascii="Calibri" w:hAnsi="Calibri" w:cs="Calibri"/>
+          <w:color w:val="000000"/>
+        </w:rPr>
+      </w:pPr>
+      <w:r>
+        <w:rPr>
+          <w:rFonts w:hint="default" w:ascii="Calibri" w:hAnsi="Calibri" w:eastAsia="Segoe UI" w:cs="Calibri"/>
+          <w:i w:val="0"/>
+          <w:iCs w:val="0"/>
+          <w:caps w:val="0"/>
+          <w:color w:val="000000"/>
+          <w:spacing w:val="0"/>
+          <w:sz w:val="19"/>
+          <w:szCs w:val="19"/>
+        </w:rPr>
+        <w:t>    </w:t>
+      </w:r>
+      <w:r>
+        <w:rPr>
+          <w:rFonts w:hint="default" w:ascii="Calibri" w:hAnsi="Calibri" w:eastAsia="Segoe UI" w:cs="Calibri"/>
+          <w:i w:val="0"/>
+          <w:iCs w:val="0"/>
+          <w:caps w:val="0"/>
+          <w:color w:val="FF0000"/>
+          <w:spacing w:val="0"/>
+          <w:sz w:val="19"/>
+          <w:szCs w:val="19"/>
+        </w:rPr>
+        <w:t>xmlns:context</w:t>
+      </w:r>
+      <w:r>
+        <w:rPr>
+          <w:rFonts w:hint="default" w:ascii="Calibri" w:hAnsi="Calibri" w:eastAsia="Segoe UI" w:cs="Calibri"/>
+          <w:i w:val="0"/>
+          <w:iCs w:val="0"/>
+          <w:caps w:val="0"/>
+          <w:color w:val="000000"/>
+          <w:spacing w:val="0"/>
+          <w:sz w:val="19"/>
+          <w:szCs w:val="19"/>
+        </w:rPr>
+        <w:t>=</w:t>
+      </w:r>
+      <w:r>
+        <w:rPr>
+          <w:rFonts w:hint="default" w:ascii="Calibri" w:hAnsi="Calibri" w:eastAsia="Segoe UI" w:cs="Calibri"/>
+          <w:i w:val="0"/>
+          <w:iCs w:val="0"/>
+          <w:caps w:val="0"/>
+          <w:color w:val="0000FF"/>
+          <w:spacing w:val="0"/>
+          <w:sz w:val="19"/>
+          <w:szCs w:val="19"/>
+        </w:rPr>
+        <w:t>"http://www.springframework.org/schema/context"</w:t>
+      </w:r>
+      <w:r>
+        <w:rPr>
+          <w:rFonts w:hint="default" w:ascii="Calibri" w:hAnsi="Calibri" w:eastAsia="Segoe UI" w:cs="Calibri"/>
+          <w:i w:val="0"/>
+          <w:iCs w:val="0"/>
+          <w:caps w:val="0"/>
+          <w:color w:val="000000"/>
+          <w:spacing w:val="0"/>
+          <w:sz w:val="19"/>
+          <w:szCs w:val="19"/>
+        </w:rPr>
+        <w:t>  </w:t>
+      </w:r>
+    </w:p>
+    <w:p>
+      <w:pPr>
+        <w:keepNext w:val="0"/>
+        <w:keepLines w:val="0"/>
+        <w:widowControl/>
+        <w:numPr>
+          <w:numId w:val="0"/>
+        </w:numPr>
+        <w:suppressLineNumbers w:val="0"/>
+        <w:pBdr>
+          <w:top w:val="none" w:color="auto" w:sz="0" w:space="0"/>
+          <w:left w:val="none" w:color="auto" w:sz="0" w:space="0"/>
+          <w:bottom w:val="none" w:color="auto" w:sz="0" w:space="0"/>
+          <w:right w:val="none" w:color="auto" w:sz="0" w:space="0"/>
+        </w:pBdr>
+        <w:spacing w:before="48" w:beforeAutospacing="0" w:after="0" w:afterAutospacing="0" w:line="300" w:lineRule="atLeast"/>
+        <w:ind w:left="-360" w:leftChars="0" w:right="0" w:rightChars="0"/>
+        <w:jc w:val="both"/>
+        <w:rPr>
+          <w:rFonts w:hint="default" w:ascii="Calibri" w:hAnsi="Calibri" w:cs="Calibri"/>
+          <w:color w:val="000000"/>
+        </w:rPr>
+      </w:pPr>
+      <w:r>
+        <w:rPr>
+          <w:rFonts w:hint="default" w:ascii="Calibri" w:hAnsi="Calibri" w:eastAsia="Segoe UI" w:cs="Calibri"/>
+          <w:i w:val="0"/>
+          <w:iCs w:val="0"/>
+          <w:caps w:val="0"/>
+          <w:color w:val="000000"/>
+          <w:spacing w:val="0"/>
+          <w:sz w:val="19"/>
+          <w:szCs w:val="19"/>
+        </w:rPr>
+        <w:t>    </w:t>
+      </w:r>
+      <w:r>
+        <w:rPr>
+          <w:rFonts w:hint="default" w:ascii="Calibri" w:hAnsi="Calibri" w:eastAsia="Segoe UI" w:cs="Calibri"/>
+          <w:i w:val="0"/>
+          <w:iCs w:val="0"/>
+          <w:caps w:val="0"/>
+          <w:color w:val="FF0000"/>
+          <w:spacing w:val="0"/>
+          <w:sz w:val="19"/>
+          <w:szCs w:val="19"/>
+        </w:rPr>
+        <w:t>xmlns:mvc</w:t>
+      </w:r>
+      <w:r>
+        <w:rPr>
+          <w:rFonts w:hint="default" w:ascii="Calibri" w:hAnsi="Calibri" w:eastAsia="Segoe UI" w:cs="Calibri"/>
+          <w:i w:val="0"/>
+          <w:iCs w:val="0"/>
+          <w:caps w:val="0"/>
+          <w:color w:val="000000"/>
+          <w:spacing w:val="0"/>
+          <w:sz w:val="19"/>
+          <w:szCs w:val="19"/>
+        </w:rPr>
+        <w:t>=</w:t>
+      </w:r>
+      <w:r>
+        <w:rPr>
+          <w:rFonts w:hint="default" w:ascii="Calibri" w:hAnsi="Calibri" w:eastAsia="Segoe UI" w:cs="Calibri"/>
+          <w:i w:val="0"/>
+          <w:iCs w:val="0"/>
+          <w:caps w:val="0"/>
+          <w:color w:val="0000FF"/>
+          <w:spacing w:val="0"/>
+          <w:sz w:val="19"/>
+          <w:szCs w:val="19"/>
+        </w:rPr>
+        <w:t>"http://www.springframework.org/schema/mvc"</w:t>
+      </w:r>
+      <w:r>
+        <w:rPr>
+          <w:rFonts w:hint="default" w:ascii="Calibri" w:hAnsi="Calibri" w:eastAsia="Segoe UI" w:cs="Calibri"/>
+          <w:i w:val="0"/>
+          <w:iCs w:val="0"/>
+          <w:caps w:val="0"/>
+          <w:color w:val="000000"/>
+          <w:spacing w:val="0"/>
+          <w:sz w:val="19"/>
+          <w:szCs w:val="19"/>
+        </w:rPr>
+        <w:t>  </w:t>
+      </w:r>
+    </w:p>
+    <w:p>
+      <w:pPr>
+        <w:keepNext w:val="0"/>
+        <w:keepLines w:val="0"/>
+        <w:widowControl/>
+        <w:numPr>
+          <w:numId w:val="0"/>
+        </w:numPr>
+        <w:suppressLineNumbers w:val="0"/>
+        <w:pBdr>
+          <w:top w:val="none" w:color="auto" w:sz="0" w:space="0"/>
+          <w:left w:val="none" w:color="auto" w:sz="0" w:space="0"/>
+          <w:bottom w:val="none" w:color="auto" w:sz="0" w:space="0"/>
+          <w:right w:val="none" w:color="auto" w:sz="0" w:space="0"/>
+        </w:pBdr>
+        <w:spacing w:before="48" w:beforeAutospacing="0" w:after="0" w:afterAutospacing="0" w:line="300" w:lineRule="atLeast"/>
+        <w:ind w:left="-360" w:leftChars="0" w:right="0" w:rightChars="0"/>
+        <w:jc w:val="both"/>
+        <w:rPr>
+          <w:rFonts w:hint="default" w:ascii="Calibri" w:hAnsi="Calibri" w:cs="Calibri"/>
+          <w:color w:val="000000"/>
+        </w:rPr>
+      </w:pPr>
+      <w:r>
+        <w:rPr>
+          <w:rFonts w:hint="default" w:ascii="Calibri" w:hAnsi="Calibri" w:eastAsia="Segoe UI" w:cs="Calibri"/>
+          <w:i w:val="0"/>
+          <w:iCs w:val="0"/>
+          <w:caps w:val="0"/>
+          <w:color w:val="000000"/>
+          <w:spacing w:val="0"/>
+          <w:sz w:val="19"/>
+          <w:szCs w:val="19"/>
+        </w:rPr>
+        <w:t>    </w:t>
+      </w:r>
+      <w:r>
+        <w:rPr>
+          <w:rFonts w:hint="default" w:ascii="Calibri" w:hAnsi="Calibri" w:eastAsia="Segoe UI" w:cs="Calibri"/>
+          <w:i w:val="0"/>
+          <w:iCs w:val="0"/>
+          <w:caps w:val="0"/>
+          <w:color w:val="FF0000"/>
+          <w:spacing w:val="0"/>
+          <w:sz w:val="19"/>
+          <w:szCs w:val="19"/>
+        </w:rPr>
+        <w:t>xsi:schemaLocation</w:t>
+      </w:r>
+      <w:r>
+        <w:rPr>
+          <w:rFonts w:hint="default" w:ascii="Calibri" w:hAnsi="Calibri" w:eastAsia="Segoe UI" w:cs="Calibri"/>
+          <w:i w:val="0"/>
+          <w:iCs w:val="0"/>
+          <w:caps w:val="0"/>
+          <w:color w:val="000000"/>
+          <w:spacing w:val="0"/>
+          <w:sz w:val="19"/>
+          <w:szCs w:val="19"/>
+        </w:rPr>
+        <w:t>="  </w:t>
+      </w:r>
+    </w:p>
+    <w:p>
+      <w:pPr>
+        <w:keepNext w:val="0"/>
+        <w:keepLines w:val="0"/>
+        <w:widowControl/>
+        <w:numPr>
+          <w:numId w:val="0"/>
+        </w:numPr>
+        <w:suppressLineNumbers w:val="0"/>
+        <w:pBdr>
+          <w:top w:val="none" w:color="auto" w:sz="0" w:space="0"/>
+          <w:left w:val="none" w:color="auto" w:sz="0" w:space="0"/>
+          <w:bottom w:val="none" w:color="auto" w:sz="0" w:space="0"/>
+          <w:right w:val="none" w:color="auto" w:sz="0" w:space="0"/>
+        </w:pBdr>
+        <w:spacing w:before="48" w:beforeAutospacing="0" w:after="0" w:afterAutospacing="0" w:line="300" w:lineRule="atLeast"/>
+        <w:ind w:left="-360" w:leftChars="0" w:right="0" w:rightChars="0"/>
+        <w:jc w:val="both"/>
+        <w:rPr>
+          <w:rFonts w:hint="default" w:ascii="Calibri" w:hAnsi="Calibri" w:cs="Calibri"/>
+          <w:color w:val="000000"/>
+        </w:rPr>
+      </w:pPr>
+      <w:r>
+        <w:rPr>
+          <w:rFonts w:hint="default" w:ascii="Calibri" w:hAnsi="Calibri" w:eastAsia="Segoe UI" w:cs="Calibri"/>
+          <w:i w:val="0"/>
+          <w:iCs w:val="0"/>
+          <w:caps w:val="0"/>
+          <w:color w:val="000000"/>
+          <w:spacing w:val="0"/>
+          <w:sz w:val="19"/>
+          <w:szCs w:val="19"/>
+        </w:rPr>
+        <w:t>        http://www.springframework.org/schema/beans  </w:t>
+      </w:r>
+    </w:p>
+    <w:p>
+      <w:pPr>
+        <w:keepNext w:val="0"/>
+        <w:keepLines w:val="0"/>
+        <w:widowControl/>
+        <w:numPr>
+          <w:numId w:val="0"/>
+        </w:numPr>
+        <w:suppressLineNumbers w:val="0"/>
+        <w:pBdr>
+          <w:top w:val="none" w:color="auto" w:sz="0" w:space="0"/>
+          <w:left w:val="none" w:color="auto" w:sz="0" w:space="0"/>
+          <w:bottom w:val="none" w:color="auto" w:sz="0" w:space="0"/>
+          <w:right w:val="none" w:color="auto" w:sz="0" w:space="0"/>
+        </w:pBdr>
+        <w:spacing w:before="48" w:beforeAutospacing="0" w:after="0" w:afterAutospacing="0" w:line="300" w:lineRule="atLeast"/>
+        <w:ind w:left="-360" w:leftChars="0" w:right="0" w:rightChars="0"/>
+        <w:jc w:val="both"/>
+        <w:rPr>
+          <w:rFonts w:hint="default" w:ascii="Calibri" w:hAnsi="Calibri" w:cs="Calibri"/>
+          <w:color w:val="000000"/>
+        </w:rPr>
+      </w:pPr>
+      <w:r>
+        <w:rPr>
+          <w:rFonts w:hint="default" w:ascii="Calibri" w:hAnsi="Calibri" w:eastAsia="Segoe UI" w:cs="Calibri"/>
+          <w:i w:val="0"/>
+          <w:iCs w:val="0"/>
+          <w:caps w:val="0"/>
+          <w:color w:val="000000"/>
+          <w:spacing w:val="0"/>
+          <w:sz w:val="19"/>
+          <w:szCs w:val="19"/>
+        </w:rPr>
+        <w:t>        http://www.springframework.org/schema/beans/spring-beans.xsd  </w:t>
+      </w:r>
+    </w:p>
+    <w:p>
+      <w:pPr>
+        <w:keepNext w:val="0"/>
+        <w:keepLines w:val="0"/>
+        <w:widowControl/>
+        <w:numPr>
+          <w:numId w:val="0"/>
+        </w:numPr>
+        <w:suppressLineNumbers w:val="0"/>
+        <w:pBdr>
+          <w:top w:val="none" w:color="auto" w:sz="0" w:space="0"/>
+          <w:left w:val="none" w:color="auto" w:sz="0" w:space="0"/>
+          <w:bottom w:val="none" w:color="auto" w:sz="0" w:space="0"/>
+          <w:right w:val="none" w:color="auto" w:sz="0" w:space="0"/>
+        </w:pBdr>
+        <w:spacing w:before="48" w:beforeAutospacing="0" w:after="0" w:afterAutospacing="0" w:line="300" w:lineRule="atLeast"/>
+        <w:ind w:left="-360" w:leftChars="0" w:right="0" w:rightChars="0"/>
+        <w:jc w:val="both"/>
+        <w:rPr>
+          <w:rFonts w:hint="default" w:ascii="Calibri" w:hAnsi="Calibri" w:cs="Calibri"/>
+          <w:color w:val="000000"/>
+        </w:rPr>
+      </w:pPr>
+      <w:r>
+        <w:rPr>
+          <w:rFonts w:hint="default" w:ascii="Calibri" w:hAnsi="Calibri" w:eastAsia="Segoe UI" w:cs="Calibri"/>
+          <w:i w:val="0"/>
+          <w:iCs w:val="0"/>
+          <w:caps w:val="0"/>
+          <w:color w:val="000000"/>
+          <w:spacing w:val="0"/>
+          <w:sz w:val="19"/>
+          <w:szCs w:val="19"/>
+        </w:rPr>
+        <w:t>        http://www.springframework.org/schema/context  </w:t>
+      </w:r>
+    </w:p>
+    <w:p>
+      <w:pPr>
+        <w:keepNext w:val="0"/>
+        <w:keepLines w:val="0"/>
+        <w:widowControl/>
+        <w:numPr>
+          <w:numId w:val="0"/>
+        </w:numPr>
+        <w:suppressLineNumbers w:val="0"/>
+        <w:pBdr>
+          <w:top w:val="none" w:color="auto" w:sz="0" w:space="0"/>
+          <w:left w:val="none" w:color="auto" w:sz="0" w:space="0"/>
+          <w:bottom w:val="none" w:color="auto" w:sz="0" w:space="0"/>
+          <w:right w:val="none" w:color="auto" w:sz="0" w:space="0"/>
+        </w:pBdr>
+        <w:spacing w:before="48" w:beforeAutospacing="0" w:after="0" w:afterAutospacing="0" w:line="300" w:lineRule="atLeast"/>
+        <w:ind w:left="-360" w:leftChars="0" w:right="0" w:rightChars="0"/>
+        <w:jc w:val="both"/>
+        <w:rPr>
+          <w:rFonts w:hint="default" w:ascii="Calibri" w:hAnsi="Calibri" w:cs="Calibri"/>
+          <w:color w:val="000000"/>
+        </w:rPr>
+      </w:pPr>
+      <w:r>
+        <w:rPr>
+          <w:rFonts w:hint="default" w:ascii="Calibri" w:hAnsi="Calibri" w:eastAsia="Segoe UI" w:cs="Calibri"/>
+          <w:i w:val="0"/>
+          <w:iCs w:val="0"/>
+          <w:caps w:val="0"/>
+          <w:color w:val="000000"/>
+          <w:spacing w:val="0"/>
+          <w:sz w:val="19"/>
+          <w:szCs w:val="19"/>
+        </w:rPr>
+        <w:t>        http://www.springframework.org/schema/context/spring-context.xsd  </w:t>
+      </w:r>
+    </w:p>
+    <w:p>
+      <w:pPr>
+        <w:keepNext w:val="0"/>
+        <w:keepLines w:val="0"/>
+        <w:widowControl/>
+        <w:numPr>
+          <w:numId w:val="0"/>
+        </w:numPr>
+        <w:suppressLineNumbers w:val="0"/>
+        <w:pBdr>
+          <w:top w:val="none" w:color="auto" w:sz="0" w:space="0"/>
+          <w:left w:val="none" w:color="auto" w:sz="0" w:space="0"/>
+          <w:bottom w:val="none" w:color="auto" w:sz="0" w:space="0"/>
+          <w:right w:val="none" w:color="auto" w:sz="0" w:space="0"/>
+        </w:pBdr>
+        <w:spacing w:before="48" w:beforeAutospacing="0" w:after="0" w:afterAutospacing="0" w:line="300" w:lineRule="atLeast"/>
+        <w:ind w:left="-360" w:leftChars="0" w:right="0" w:rightChars="0"/>
+        <w:jc w:val="both"/>
+        <w:rPr>
+          <w:rFonts w:hint="default" w:ascii="Calibri" w:hAnsi="Calibri" w:cs="Calibri"/>
+          <w:color w:val="000000"/>
+        </w:rPr>
+      </w:pPr>
+      <w:r>
+        <w:rPr>
+          <w:rFonts w:hint="default" w:ascii="Calibri" w:hAnsi="Calibri" w:eastAsia="Segoe UI" w:cs="Calibri"/>
+          <w:i w:val="0"/>
+          <w:iCs w:val="0"/>
+          <w:caps w:val="0"/>
+          <w:color w:val="000000"/>
+          <w:spacing w:val="0"/>
+          <w:sz w:val="19"/>
+          <w:szCs w:val="19"/>
+        </w:rPr>
+        <w:t>        http://www.springframework.org/schema/mvc  </w:t>
+      </w:r>
+    </w:p>
+    <w:p>
+      <w:pPr>
+        <w:keepNext w:val="0"/>
+        <w:keepLines w:val="0"/>
+        <w:widowControl/>
+        <w:numPr>
+          <w:numId w:val="0"/>
+        </w:numPr>
+        <w:suppressLineNumbers w:val="0"/>
+        <w:pBdr>
+          <w:top w:val="none" w:color="auto" w:sz="0" w:space="0"/>
+          <w:left w:val="none" w:color="auto" w:sz="0" w:space="0"/>
+          <w:bottom w:val="none" w:color="auto" w:sz="0" w:space="0"/>
+          <w:right w:val="none" w:color="auto" w:sz="0" w:space="0"/>
+        </w:pBdr>
+        <w:spacing w:before="48" w:beforeAutospacing="0" w:after="0" w:afterAutospacing="0" w:line="300" w:lineRule="atLeast"/>
+        <w:ind w:left="-360" w:leftChars="0" w:right="0" w:rightChars="0"/>
+        <w:jc w:val="both"/>
+        <w:rPr>
+          <w:rFonts w:hint="default" w:ascii="Calibri" w:hAnsi="Calibri" w:cs="Calibri"/>
+          <w:color w:val="000000"/>
+        </w:rPr>
+      </w:pPr>
+      <w:r>
+        <w:rPr>
+          <w:rFonts w:hint="default" w:ascii="Calibri" w:hAnsi="Calibri" w:eastAsia="Segoe UI" w:cs="Calibri"/>
+          <w:i w:val="0"/>
+          <w:iCs w:val="0"/>
+          <w:caps w:val="0"/>
+          <w:color w:val="000000"/>
+          <w:spacing w:val="0"/>
+          <w:sz w:val="19"/>
+          <w:szCs w:val="19"/>
+        </w:rPr>
+        <w:t>        http://www.springframework.org/schema/mvc/spring-mvc.xsd"</w:t>
+      </w:r>
+      <w:r>
+        <w:rPr>
+          <w:rFonts w:hint="default" w:ascii="Calibri" w:hAnsi="Calibri" w:eastAsia="Segoe UI" w:cs="Calibri"/>
+          <w:b/>
+          <w:bCs/>
+          <w:i w:val="0"/>
+          <w:iCs w:val="0"/>
+          <w:caps w:val="0"/>
+          <w:color w:val="006699"/>
+          <w:spacing w:val="0"/>
+          <w:sz w:val="19"/>
+          <w:szCs w:val="19"/>
+        </w:rPr>
+        <w:t>&gt;</w:t>
+      </w:r>
+      <w:r>
+        <w:rPr>
+          <w:rFonts w:hint="default" w:ascii="Calibri" w:hAnsi="Calibri" w:eastAsia="Segoe UI" w:cs="Calibri"/>
+          <w:i w:val="0"/>
+          <w:iCs w:val="0"/>
+          <w:caps w:val="0"/>
+          <w:color w:val="000000"/>
+          <w:spacing w:val="0"/>
+          <w:sz w:val="19"/>
+          <w:szCs w:val="19"/>
+        </w:rPr>
+        <w:t>  </w:t>
+      </w:r>
+    </w:p>
+    <w:p>
+      <w:pPr>
+        <w:keepNext w:val="0"/>
+        <w:keepLines w:val="0"/>
+        <w:widowControl/>
+        <w:numPr>
+          <w:numId w:val="0"/>
+        </w:numPr>
+        <w:suppressLineNumbers w:val="0"/>
+        <w:pBdr>
+          <w:top w:val="none" w:color="auto" w:sz="0" w:space="0"/>
+          <w:left w:val="none" w:color="auto" w:sz="0" w:space="0"/>
+          <w:bottom w:val="none" w:color="auto" w:sz="0" w:space="0"/>
+          <w:right w:val="none" w:color="auto" w:sz="0" w:space="0"/>
+        </w:pBdr>
+        <w:spacing w:before="48" w:beforeAutospacing="0" w:after="0" w:afterAutospacing="0" w:line="300" w:lineRule="atLeast"/>
+        <w:ind w:left="-360" w:leftChars="0" w:right="0" w:rightChars="0"/>
+        <w:jc w:val="both"/>
+        <w:rPr>
+          <w:rFonts w:hint="default" w:ascii="Calibri" w:hAnsi="Calibri" w:cs="Calibri"/>
+          <w:color w:val="000000"/>
+        </w:rPr>
+      </w:pPr>
+      <w:r>
+        <w:rPr>
+          <w:rFonts w:hint="default" w:ascii="Calibri" w:hAnsi="Calibri" w:eastAsia="Segoe UI" w:cs="Calibri"/>
+          <w:i w:val="0"/>
+          <w:iCs w:val="0"/>
+          <w:caps w:val="0"/>
+          <w:color w:val="000000"/>
+          <w:spacing w:val="0"/>
+          <w:sz w:val="19"/>
+          <w:szCs w:val="19"/>
+        </w:rPr>
+        <w:t>  </w:t>
+      </w:r>
+    </w:p>
+    <w:p>
+      <w:pPr>
+        <w:keepNext w:val="0"/>
+        <w:keepLines w:val="0"/>
+        <w:widowControl/>
+        <w:numPr>
+          <w:numId w:val="0"/>
+        </w:numPr>
+        <w:suppressLineNumbers w:val="0"/>
+        <w:pBdr>
+          <w:top w:val="none" w:color="auto" w:sz="0" w:space="0"/>
+          <w:left w:val="none" w:color="auto" w:sz="0" w:space="0"/>
+          <w:bottom w:val="none" w:color="auto" w:sz="0" w:space="0"/>
+          <w:right w:val="none" w:color="auto" w:sz="0" w:space="0"/>
+        </w:pBdr>
+        <w:spacing w:before="48" w:beforeAutospacing="0" w:after="0" w:afterAutospacing="0" w:line="300" w:lineRule="atLeast"/>
+        <w:ind w:left="-360" w:leftChars="0" w:right="0" w:rightChars="0"/>
+        <w:jc w:val="both"/>
+        <w:rPr>
+          <w:rFonts w:hint="default" w:ascii="Calibri" w:hAnsi="Calibri" w:cs="Calibri"/>
+          <w:color w:val="000000"/>
+        </w:rPr>
+      </w:pPr>
+      <w:r>
+        <w:rPr>
+          <w:rFonts w:hint="default" w:ascii="Calibri" w:hAnsi="Calibri" w:eastAsia="Segoe UI" w:cs="Calibri"/>
+          <w:i w:val="0"/>
+          <w:iCs w:val="0"/>
+          <w:caps w:val="0"/>
+          <w:color w:val="000000"/>
+          <w:spacing w:val="0"/>
+          <w:sz w:val="19"/>
+          <w:szCs w:val="19"/>
+        </w:rPr>
+        <w:t>    </w:t>
+      </w:r>
+      <w:r>
+        <w:rPr>
+          <w:rFonts w:hint="default" w:ascii="Calibri" w:hAnsi="Calibri" w:eastAsia="Segoe UI" w:cs="Calibri"/>
+          <w:i w:val="0"/>
+          <w:iCs w:val="0"/>
+          <w:caps w:val="0"/>
+          <w:color w:val="008200"/>
+          <w:spacing w:val="0"/>
+          <w:sz w:val="19"/>
+          <w:szCs w:val="19"/>
+        </w:rPr>
+        <w:t>&lt;!-- Provide support for component scanning --&gt;</w:t>
+      </w:r>
+      <w:r>
+        <w:rPr>
+          <w:rFonts w:hint="default" w:ascii="Calibri" w:hAnsi="Calibri" w:eastAsia="Segoe UI" w:cs="Calibri"/>
+          <w:i w:val="0"/>
+          <w:iCs w:val="0"/>
+          <w:caps w:val="0"/>
+          <w:color w:val="000000"/>
+          <w:spacing w:val="0"/>
+          <w:sz w:val="19"/>
+          <w:szCs w:val="19"/>
+        </w:rPr>
+        <w:t>  </w:t>
+      </w:r>
+    </w:p>
+    <w:p>
+      <w:pPr>
+        <w:keepNext w:val="0"/>
+        <w:keepLines w:val="0"/>
+        <w:widowControl/>
+        <w:numPr>
+          <w:numId w:val="0"/>
+        </w:numPr>
+        <w:suppressLineNumbers w:val="0"/>
+        <w:pBdr>
+          <w:top w:val="none" w:color="auto" w:sz="0" w:space="0"/>
+          <w:left w:val="none" w:color="auto" w:sz="0" w:space="0"/>
+          <w:bottom w:val="none" w:color="auto" w:sz="0" w:space="0"/>
+          <w:right w:val="none" w:color="auto" w:sz="0" w:space="0"/>
+        </w:pBdr>
+        <w:spacing w:before="48" w:beforeAutospacing="0" w:after="0" w:afterAutospacing="0" w:line="300" w:lineRule="atLeast"/>
+        <w:ind w:left="-360" w:leftChars="0" w:right="0" w:rightChars="0"/>
+        <w:jc w:val="both"/>
+        <w:rPr>
+          <w:rFonts w:hint="default" w:ascii="Calibri" w:hAnsi="Calibri" w:cs="Calibri"/>
+          <w:color w:val="000000"/>
+        </w:rPr>
+      </w:pPr>
+      <w:r>
+        <w:rPr>
+          <w:rFonts w:hint="default" w:ascii="Calibri" w:hAnsi="Calibri" w:eastAsia="Segoe UI" w:cs="Calibri"/>
+          <w:i w:val="0"/>
+          <w:iCs w:val="0"/>
+          <w:caps w:val="0"/>
+          <w:color w:val="000000"/>
+          <w:spacing w:val="0"/>
+          <w:sz w:val="19"/>
+          <w:szCs w:val="19"/>
+        </w:rPr>
+        <w:t>    </w:t>
+      </w:r>
+      <w:r>
+        <w:rPr>
+          <w:rFonts w:hint="default" w:ascii="Calibri" w:hAnsi="Calibri" w:eastAsia="Segoe UI" w:cs="Calibri"/>
+          <w:b/>
+          <w:bCs/>
+          <w:i w:val="0"/>
+          <w:iCs w:val="0"/>
+          <w:caps w:val="0"/>
+          <w:color w:val="006699"/>
+          <w:spacing w:val="0"/>
+          <w:sz w:val="19"/>
+          <w:szCs w:val="19"/>
+        </w:rPr>
+        <w:t>&lt;context:component-scan</w:t>
+      </w:r>
+      <w:r>
+        <w:rPr>
+          <w:rFonts w:hint="default" w:ascii="Calibri" w:hAnsi="Calibri" w:eastAsia="Segoe UI" w:cs="Calibri"/>
+          <w:i w:val="0"/>
+          <w:iCs w:val="0"/>
+          <w:caps w:val="0"/>
+          <w:color w:val="000000"/>
+          <w:spacing w:val="0"/>
+          <w:sz w:val="19"/>
+          <w:szCs w:val="19"/>
+        </w:rPr>
+        <w:t> </w:t>
+      </w:r>
+      <w:r>
+        <w:rPr>
+          <w:rFonts w:hint="default" w:ascii="Calibri" w:hAnsi="Calibri" w:eastAsia="Segoe UI" w:cs="Calibri"/>
+          <w:i w:val="0"/>
+          <w:iCs w:val="0"/>
+          <w:caps w:val="0"/>
+          <w:color w:val="FF0000"/>
+          <w:spacing w:val="0"/>
+          <w:sz w:val="19"/>
+          <w:szCs w:val="19"/>
+        </w:rPr>
+        <w:t>base-package</w:t>
+      </w:r>
+      <w:r>
+        <w:rPr>
+          <w:rFonts w:hint="default" w:ascii="Calibri" w:hAnsi="Calibri" w:eastAsia="Segoe UI" w:cs="Calibri"/>
+          <w:i w:val="0"/>
+          <w:iCs w:val="0"/>
+          <w:caps w:val="0"/>
+          <w:color w:val="000000"/>
+          <w:spacing w:val="0"/>
+          <w:sz w:val="19"/>
+          <w:szCs w:val="19"/>
+        </w:rPr>
+        <w:t>=</w:t>
+      </w:r>
+      <w:r>
+        <w:rPr>
+          <w:rFonts w:hint="default" w:ascii="Calibri" w:hAnsi="Calibri" w:eastAsia="Segoe UI" w:cs="Calibri"/>
+          <w:i w:val="0"/>
+          <w:iCs w:val="0"/>
+          <w:caps w:val="0"/>
+          <w:color w:val="0000FF"/>
+          <w:spacing w:val="0"/>
+          <w:sz w:val="19"/>
+          <w:szCs w:val="19"/>
+        </w:rPr>
+        <w:t>"com.javatpoint"</w:t>
+      </w:r>
+      <w:r>
+        <w:rPr>
+          <w:rFonts w:hint="default" w:ascii="Calibri" w:hAnsi="Calibri" w:eastAsia="Segoe UI" w:cs="Calibri"/>
+          <w:i w:val="0"/>
+          <w:iCs w:val="0"/>
+          <w:caps w:val="0"/>
+          <w:color w:val="000000"/>
+          <w:spacing w:val="0"/>
+          <w:sz w:val="19"/>
+          <w:szCs w:val="19"/>
+        </w:rPr>
+        <w:t> </w:t>
+      </w:r>
+      <w:r>
+        <w:rPr>
+          <w:rFonts w:hint="default" w:ascii="Calibri" w:hAnsi="Calibri" w:eastAsia="Segoe UI" w:cs="Calibri"/>
+          <w:b/>
+          <w:bCs/>
+          <w:i w:val="0"/>
+          <w:iCs w:val="0"/>
+          <w:caps w:val="0"/>
+          <w:color w:val="006699"/>
+          <w:spacing w:val="0"/>
+          <w:sz w:val="19"/>
+          <w:szCs w:val="19"/>
+        </w:rPr>
+        <w:t>/&gt;</w:t>
+      </w:r>
+      <w:r>
+        <w:rPr>
+          <w:rFonts w:hint="default" w:ascii="Calibri" w:hAnsi="Calibri" w:eastAsia="Segoe UI" w:cs="Calibri"/>
+          <w:i w:val="0"/>
+          <w:iCs w:val="0"/>
+          <w:caps w:val="0"/>
+          <w:color w:val="000000"/>
+          <w:spacing w:val="0"/>
+          <w:sz w:val="19"/>
+          <w:szCs w:val="19"/>
+        </w:rPr>
+        <w:t>  </w:t>
+      </w:r>
+    </w:p>
+    <w:p>
+      <w:pPr>
+        <w:keepNext w:val="0"/>
+        <w:keepLines w:val="0"/>
+        <w:widowControl/>
+        <w:numPr>
+          <w:numId w:val="0"/>
+        </w:numPr>
+        <w:suppressLineNumbers w:val="0"/>
+        <w:pBdr>
+          <w:top w:val="none" w:color="auto" w:sz="0" w:space="0"/>
+          <w:left w:val="none" w:color="auto" w:sz="0" w:space="0"/>
+          <w:bottom w:val="none" w:color="auto" w:sz="0" w:space="0"/>
+          <w:right w:val="none" w:color="auto" w:sz="0" w:space="0"/>
+        </w:pBdr>
+        <w:spacing w:before="48" w:beforeAutospacing="0" w:after="0" w:afterAutospacing="0" w:line="300" w:lineRule="atLeast"/>
+        <w:ind w:left="-360" w:leftChars="0" w:right="0" w:rightChars="0"/>
+        <w:jc w:val="both"/>
+        <w:rPr>
+          <w:rFonts w:hint="default" w:ascii="Calibri" w:hAnsi="Calibri" w:cs="Calibri"/>
+          <w:color w:val="000000"/>
+        </w:rPr>
+      </w:pPr>
+      <w:r>
+        <w:rPr>
+          <w:rFonts w:hint="default" w:ascii="Calibri" w:hAnsi="Calibri" w:eastAsia="Segoe UI" w:cs="Calibri"/>
+          <w:i w:val="0"/>
+          <w:iCs w:val="0"/>
+          <w:caps w:val="0"/>
+          <w:color w:val="000000"/>
+          <w:spacing w:val="0"/>
+          <w:sz w:val="19"/>
+          <w:szCs w:val="19"/>
+        </w:rPr>
+        <w:t>  </w:t>
+      </w:r>
+    </w:p>
+    <w:p>
+      <w:pPr>
+        <w:keepNext w:val="0"/>
+        <w:keepLines w:val="0"/>
+        <w:widowControl/>
+        <w:numPr>
+          <w:numId w:val="0"/>
+        </w:numPr>
+        <w:suppressLineNumbers w:val="0"/>
+        <w:pBdr>
+          <w:top w:val="none" w:color="auto" w:sz="0" w:space="0"/>
+          <w:left w:val="none" w:color="auto" w:sz="0" w:space="0"/>
+          <w:bottom w:val="none" w:color="auto" w:sz="0" w:space="0"/>
+          <w:right w:val="none" w:color="auto" w:sz="0" w:space="0"/>
+        </w:pBdr>
+        <w:spacing w:before="48" w:beforeAutospacing="0" w:after="0" w:afterAutospacing="0" w:line="300" w:lineRule="atLeast"/>
+        <w:ind w:left="-360" w:leftChars="0" w:right="0" w:rightChars="0"/>
+        <w:jc w:val="both"/>
+        <w:rPr>
+          <w:rFonts w:hint="default" w:ascii="Calibri" w:hAnsi="Calibri" w:cs="Calibri"/>
+          <w:color w:val="000000"/>
+        </w:rPr>
+      </w:pPr>
+      <w:r>
+        <w:rPr>
+          <w:rFonts w:hint="default" w:ascii="Calibri" w:hAnsi="Calibri" w:eastAsia="Segoe UI" w:cs="Calibri"/>
+          <w:i w:val="0"/>
+          <w:iCs w:val="0"/>
+          <w:caps w:val="0"/>
+          <w:color w:val="000000"/>
+          <w:spacing w:val="0"/>
+          <w:sz w:val="19"/>
+          <w:szCs w:val="19"/>
+        </w:rPr>
+        <w:t>    </w:t>
+      </w:r>
+      <w:r>
+        <w:rPr>
+          <w:rFonts w:hint="default" w:ascii="Calibri" w:hAnsi="Calibri" w:eastAsia="Segoe UI" w:cs="Calibri"/>
+          <w:i w:val="0"/>
+          <w:iCs w:val="0"/>
+          <w:caps w:val="0"/>
+          <w:color w:val="008200"/>
+          <w:spacing w:val="0"/>
+          <w:sz w:val="19"/>
+          <w:szCs w:val="19"/>
+        </w:rPr>
+        <w:t>&lt;!--Provide support for conversion, formatting and validation --&gt;</w:t>
+      </w:r>
+      <w:r>
+        <w:rPr>
+          <w:rFonts w:hint="default" w:ascii="Calibri" w:hAnsi="Calibri" w:eastAsia="Segoe UI" w:cs="Calibri"/>
+          <w:i w:val="0"/>
+          <w:iCs w:val="0"/>
+          <w:caps w:val="0"/>
+          <w:color w:val="000000"/>
+          <w:spacing w:val="0"/>
+          <w:sz w:val="19"/>
+          <w:szCs w:val="19"/>
+        </w:rPr>
+        <w:t>  </w:t>
+      </w:r>
+    </w:p>
+    <w:p>
+      <w:pPr>
+        <w:keepNext w:val="0"/>
+        <w:keepLines w:val="0"/>
+        <w:widowControl/>
+        <w:numPr>
+          <w:numId w:val="0"/>
+        </w:numPr>
+        <w:suppressLineNumbers w:val="0"/>
+        <w:pBdr>
+          <w:top w:val="none" w:color="auto" w:sz="0" w:space="0"/>
+          <w:left w:val="none" w:color="auto" w:sz="0" w:space="0"/>
+          <w:bottom w:val="none" w:color="auto" w:sz="0" w:space="0"/>
+          <w:right w:val="none" w:color="auto" w:sz="0" w:space="0"/>
+        </w:pBdr>
+        <w:spacing w:before="48" w:beforeAutospacing="0" w:after="0" w:afterAutospacing="0" w:line="300" w:lineRule="atLeast"/>
+        <w:ind w:left="-360" w:leftChars="0" w:right="0" w:rightChars="0"/>
+        <w:jc w:val="both"/>
+        <w:rPr>
+          <w:rFonts w:hint="default" w:ascii="Calibri" w:hAnsi="Calibri" w:cs="Calibri"/>
+          <w:color w:val="000000"/>
+        </w:rPr>
+      </w:pPr>
+      <w:r>
+        <w:rPr>
+          <w:rFonts w:hint="default" w:ascii="Calibri" w:hAnsi="Calibri" w:eastAsia="Segoe UI" w:cs="Calibri"/>
+          <w:i w:val="0"/>
+          <w:iCs w:val="0"/>
+          <w:caps w:val="0"/>
+          <w:color w:val="000000"/>
+          <w:spacing w:val="0"/>
+          <w:sz w:val="19"/>
+          <w:szCs w:val="19"/>
+        </w:rPr>
+        <w:t>    </w:t>
+      </w:r>
+      <w:r>
+        <w:rPr>
+          <w:rFonts w:hint="default" w:ascii="Calibri" w:hAnsi="Calibri" w:eastAsia="Segoe UI" w:cs="Calibri"/>
+          <w:b/>
+          <w:bCs/>
+          <w:i w:val="0"/>
+          <w:iCs w:val="0"/>
+          <w:caps w:val="0"/>
+          <w:color w:val="006699"/>
+          <w:spacing w:val="0"/>
+          <w:sz w:val="19"/>
+          <w:szCs w:val="19"/>
+        </w:rPr>
+        <w:t>&lt;mvc:annotation-driven/&gt;</w:t>
+      </w:r>
+      <w:r>
+        <w:rPr>
+          <w:rFonts w:hint="default" w:ascii="Calibri" w:hAnsi="Calibri" w:eastAsia="Segoe UI" w:cs="Calibri"/>
+          <w:i w:val="0"/>
+          <w:iCs w:val="0"/>
+          <w:caps w:val="0"/>
+          <w:color w:val="000000"/>
+          <w:spacing w:val="0"/>
+          <w:sz w:val="19"/>
+          <w:szCs w:val="19"/>
+        </w:rPr>
+        <w:t>  </w:t>
+      </w:r>
+    </w:p>
+    <w:p>
+      <w:pPr>
+        <w:keepNext w:val="0"/>
+        <w:keepLines w:val="0"/>
+        <w:widowControl/>
+        <w:numPr>
+          <w:numId w:val="0"/>
+        </w:numPr>
+        <w:suppressLineNumbers w:val="0"/>
+        <w:pBdr>
+          <w:top w:val="none" w:color="auto" w:sz="0" w:space="0"/>
+          <w:left w:val="none" w:color="auto" w:sz="0" w:space="0"/>
+          <w:bottom w:val="none" w:color="auto" w:sz="0" w:space="0"/>
+          <w:right w:val="none" w:color="auto" w:sz="0" w:space="0"/>
+        </w:pBdr>
+        <w:spacing w:before="48" w:beforeAutospacing="0" w:after="0" w:afterAutospacing="0" w:line="300" w:lineRule="atLeast"/>
+        <w:ind w:left="-360" w:leftChars="0" w:right="0" w:rightChars="0"/>
+        <w:jc w:val="both"/>
+        <w:rPr>
+          <w:rFonts w:hint="default" w:ascii="Calibri" w:hAnsi="Calibri" w:cs="Calibri"/>
+          <w:color w:val="000000"/>
+        </w:rPr>
+      </w:pPr>
+      <w:r>
+        <w:rPr>
+          <w:rFonts w:hint="default" w:ascii="Calibri" w:hAnsi="Calibri" w:eastAsia="Segoe UI" w:cs="Calibri"/>
+          <w:i w:val="0"/>
+          <w:iCs w:val="0"/>
+          <w:caps w:val="0"/>
+          <w:color w:val="000000"/>
+          <w:spacing w:val="0"/>
+          <w:sz w:val="19"/>
+          <w:szCs w:val="19"/>
+        </w:rPr>
+        <w:t>  </w:t>
+      </w:r>
+    </w:p>
+    <w:p>
+      <w:pPr>
+        <w:keepNext w:val="0"/>
+        <w:keepLines w:val="0"/>
+        <w:widowControl/>
+        <w:numPr>
+          <w:numId w:val="0"/>
+        </w:numPr>
+        <w:suppressLineNumbers w:val="0"/>
+        <w:pBdr>
+          <w:top w:val="none" w:color="auto" w:sz="0" w:space="0"/>
+          <w:left w:val="none" w:color="auto" w:sz="0" w:space="0"/>
+          <w:bottom w:val="none" w:color="auto" w:sz="0" w:space="0"/>
+          <w:right w:val="none" w:color="auto" w:sz="0" w:space="0"/>
+        </w:pBdr>
+        <w:spacing w:before="48" w:beforeAutospacing="0" w:after="0" w:afterAutospacing="0" w:line="300" w:lineRule="atLeast"/>
+        <w:ind w:left="-360" w:leftChars="0" w:right="0" w:rightChars="0"/>
+        <w:jc w:val="both"/>
+        <w:rPr>
+          <w:rFonts w:hint="default" w:ascii="Calibri" w:hAnsi="Calibri" w:cs="Calibri"/>
+          <w:color w:val="000000"/>
+        </w:rPr>
+      </w:pPr>
+      <w:r>
+        <w:rPr>
+          <w:rFonts w:hint="default" w:ascii="Calibri" w:hAnsi="Calibri" w:eastAsia="Segoe UI" w:cs="Calibri"/>
+          <w:b/>
+          <w:bCs/>
+          <w:i w:val="0"/>
+          <w:iCs w:val="0"/>
+          <w:caps w:val="0"/>
+          <w:color w:val="006699"/>
+          <w:spacing w:val="0"/>
+          <w:sz w:val="19"/>
+          <w:szCs w:val="19"/>
+        </w:rPr>
+        <w:t>&lt;/beans&gt;</w:t>
+      </w:r>
+      <w:r>
+        <w:rPr>
+          <w:rFonts w:hint="default" w:ascii="Calibri" w:hAnsi="Calibri" w:eastAsia="Segoe UI" w:cs="Calibri"/>
+          <w:i w:val="0"/>
+          <w:iCs w:val="0"/>
+          <w:caps w:val="0"/>
+          <w:color w:val="000000"/>
+          <w:spacing w:val="0"/>
+          <w:sz w:val="19"/>
+          <w:szCs w:val="19"/>
+        </w:rPr>
+        <w:t>  </w:t>
+      </w:r>
+    </w:p>
+    <w:p>
+      <w:pPr>
+        <w:pStyle w:val="4"/>
+        <w:keepNext w:val="0"/>
+        <w:keepLines w:val="0"/>
+        <w:widowControl/>
+        <w:suppressLineNumbers w:val="0"/>
+        <w:shd w:val="clear" w:fill="FFFFFF"/>
+        <w:spacing w:line="273" w:lineRule="atLeast"/>
+        <w:ind w:left="0" w:firstLine="0"/>
+        <w:jc w:val="both"/>
+        <w:rPr>
+          <w:rFonts w:hint="default" w:ascii="Calibri" w:hAnsi="Calibri" w:eastAsia="helvetica" w:cs="Calibri"/>
+          <w:i w:val="0"/>
+          <w:iCs w:val="0"/>
+          <w:caps w:val="0"/>
+          <w:color w:val="610B4B"/>
+          <w:spacing w:val="0"/>
+          <w:sz w:val="25"/>
+          <w:szCs w:val="25"/>
+        </w:rPr>
+      </w:pPr>
+      <w:r>
+        <w:rPr>
+          <w:rFonts w:hint="default" w:ascii="Calibri" w:hAnsi="Calibri" w:eastAsia="helvetica" w:cs="Calibri"/>
+          <w:i w:val="0"/>
+          <w:iCs w:val="0"/>
+          <w:caps w:val="0"/>
+          <w:color w:val="610B4B"/>
+          <w:spacing w:val="0"/>
+          <w:sz w:val="25"/>
+          <w:szCs w:val="25"/>
+          <w:shd w:val="clear" w:fill="FFFFFF"/>
+        </w:rPr>
+        <w:t>5. Display the message in the JSP page</w:t>
+      </w:r>
+    </w:p>
+    <w:p>
+      <w:pPr>
+        <w:pStyle w:val="9"/>
+        <w:keepNext w:val="0"/>
+        <w:keepLines w:val="0"/>
+        <w:widowControl/>
+        <w:suppressLineNumbers w:val="0"/>
+        <w:shd w:val="clear" w:fill="FFFFFF"/>
+        <w:ind w:left="0" w:firstLine="0"/>
+        <w:jc w:val="both"/>
+        <w:rPr>
+          <w:rFonts w:hint="default" w:ascii="Calibri" w:hAnsi="Calibri" w:eastAsia="Segoe UI" w:cs="Calibri"/>
+          <w:i w:val="0"/>
+          <w:iCs w:val="0"/>
+          <w:caps w:val="0"/>
+          <w:color w:val="333333"/>
+          <w:spacing w:val="0"/>
+          <w:sz w:val="19"/>
+          <w:szCs w:val="19"/>
+        </w:rPr>
+      </w:pPr>
+      <w:r>
+        <w:rPr>
+          <w:rFonts w:hint="default" w:ascii="Calibri" w:hAnsi="Calibri" w:eastAsia="Segoe UI" w:cs="Calibri"/>
+          <w:i w:val="0"/>
+          <w:iCs w:val="0"/>
+          <w:caps w:val="0"/>
+          <w:color w:val="333333"/>
+          <w:spacing w:val="0"/>
+          <w:sz w:val="19"/>
+          <w:szCs w:val="19"/>
+          <w:shd w:val="clear" w:fill="FFFFFF"/>
+        </w:rPr>
+        <w:t>This is the simple JSP page, displaying the message returned by the Controller.</w:t>
+      </w:r>
+    </w:p>
+    <w:p>
+      <w:pPr>
+        <w:pStyle w:val="9"/>
+        <w:keepNext w:val="0"/>
+        <w:keepLines w:val="0"/>
+        <w:widowControl/>
+        <w:suppressLineNumbers w:val="0"/>
+        <w:shd w:val="clear" w:fill="FFFFFF"/>
+        <w:ind w:left="0" w:firstLine="0"/>
+        <w:jc w:val="both"/>
+        <w:rPr>
+          <w:rFonts w:hint="default" w:ascii="Calibri" w:hAnsi="Calibri" w:eastAsia="Segoe UI" w:cs="Calibri"/>
+          <w:i w:val="0"/>
+          <w:iCs w:val="0"/>
+          <w:caps w:val="0"/>
+          <w:color w:val="333333"/>
+          <w:spacing w:val="0"/>
+          <w:sz w:val="19"/>
+          <w:szCs w:val="19"/>
+        </w:rPr>
+      </w:pPr>
+      <w:r>
+        <w:rPr>
+          <w:rStyle w:val="10"/>
+          <w:rFonts w:hint="default" w:ascii="Calibri" w:hAnsi="Calibri" w:eastAsia="Segoe UI" w:cs="Calibri"/>
+          <w:b/>
+          <w:bCs/>
+          <w:i w:val="0"/>
+          <w:iCs w:val="0"/>
+          <w:caps w:val="0"/>
+          <w:color w:val="333333"/>
+          <w:spacing w:val="0"/>
+          <w:sz w:val="19"/>
+          <w:szCs w:val="19"/>
+          <w:shd w:val="clear" w:fill="FFFFFF"/>
+        </w:rPr>
+        <w:t>index.jsp</w:t>
+      </w:r>
+    </w:p>
+    <w:p>
+      <w:pPr>
+        <w:keepNext w:val="0"/>
+        <w:keepLines w:val="0"/>
+        <w:widowControl/>
+        <w:suppressLineNumbers w:val="0"/>
+        <w:pBdr>
+          <w:top w:val="none" w:color="auto" w:sz="0" w:space="0"/>
+          <w:left w:val="none" w:color="auto" w:sz="0" w:space="0"/>
+          <w:bottom w:val="none" w:color="auto" w:sz="0" w:space="0"/>
+        </w:pBdr>
+        <w:spacing w:before="96" w:beforeAutospacing="0" w:after="194" w:afterAutospacing="0"/>
+        <w:ind w:left="0" w:right="0" w:firstLine="0"/>
+        <w:jc w:val="both"/>
+        <w:rPr>
+          <w:rFonts w:hint="default" w:ascii="Calibri" w:hAnsi="Calibri" w:eastAsia="Segoe UI" w:cs="Calibri"/>
+          <w:i w:val="0"/>
+          <w:iCs w:val="0"/>
+          <w:caps w:val="0"/>
+          <w:color w:val="333333"/>
+          <w:spacing w:val="0"/>
+          <w:sz w:val="19"/>
+          <w:szCs w:val="19"/>
+        </w:rPr>
+      </w:pPr>
+      <w:r>
+        <w:rPr>
+          <w:rFonts w:hint="default" w:ascii="Calibri" w:hAnsi="Calibri" w:eastAsia="Segoe UI" w:cs="Calibri"/>
+          <w:i w:val="0"/>
+          <w:iCs w:val="0"/>
+          <w:caps w:val="0"/>
+          <w:color w:val="008000"/>
+          <w:spacing w:val="0"/>
+          <w:kern w:val="0"/>
+          <w:sz w:val="19"/>
+          <w:szCs w:val="19"/>
+          <w:u w:val="none"/>
+          <w:lang w:val="en-US" w:eastAsia="zh-CN" w:bidi="ar"/>
+        </w:rPr>
+        <w:fldChar w:fldCharType="begin"/>
+      </w:r>
+      <w:r>
+        <w:rPr>
+          <w:rFonts w:hint="default" w:ascii="Calibri" w:hAnsi="Calibri" w:eastAsia="Segoe UI" w:cs="Calibri"/>
+          <w:i w:val="0"/>
+          <w:iCs w:val="0"/>
+          <w:caps w:val="0"/>
+          <w:color w:val="008000"/>
+          <w:spacing w:val="0"/>
+          <w:kern w:val="0"/>
+          <w:sz w:val="19"/>
+          <w:szCs w:val="19"/>
+          <w:u w:val="none"/>
+          <w:lang w:val="en-US" w:eastAsia="zh-CN" w:bidi="ar"/>
+        </w:rPr>
+        <w:instrText xml:space="preserve"> HYPERLINK "https://www.javatpoint.com/spring-mvc-tutorial" </w:instrText>
+      </w:r>
+      <w:r>
+        <w:rPr>
+          <w:rFonts w:hint="default" w:ascii="Calibri" w:hAnsi="Calibri" w:eastAsia="Segoe UI" w:cs="Calibri"/>
+          <w:i w:val="0"/>
+          <w:iCs w:val="0"/>
+          <w:caps w:val="0"/>
+          <w:color w:val="008000"/>
+          <w:spacing w:val="0"/>
+          <w:kern w:val="0"/>
+          <w:sz w:val="19"/>
+          <w:szCs w:val="19"/>
+          <w:u w:val="none"/>
+          <w:lang w:val="en-US" w:eastAsia="zh-CN" w:bidi="ar"/>
+        </w:rPr>
+        <w:fldChar w:fldCharType="separate"/>
+      </w:r>
+      <w:r>
+        <w:rPr>
+          <w:rFonts w:hint="default" w:ascii="Calibri" w:hAnsi="Calibri" w:eastAsia="Segoe UI" w:cs="Calibri"/>
+          <w:i w:val="0"/>
+          <w:iCs w:val="0"/>
+          <w:caps w:val="0"/>
+          <w:color w:val="008000"/>
+          <w:spacing w:val="0"/>
+          <w:kern w:val="0"/>
+          <w:sz w:val="19"/>
+          <w:szCs w:val="19"/>
+          <w:u w:val="none"/>
+          <w:lang w:val="en-US" w:eastAsia="zh-CN" w:bidi="ar"/>
+        </w:rPr>
+        <w:fldChar w:fldCharType="end"/>
+      </w:r>
+      <w:r>
+        <w:rPr>
+          <w:rFonts w:hint="default" w:ascii="Calibri" w:hAnsi="Calibri" w:eastAsia="Segoe UI" w:cs="Calibri"/>
+          <w:i w:val="0"/>
+          <w:iCs w:val="0"/>
+          <w:caps w:val="0"/>
+          <w:color w:val="008000"/>
+          <w:spacing w:val="0"/>
+          <w:kern w:val="0"/>
+          <w:sz w:val="19"/>
+          <w:szCs w:val="19"/>
+          <w:u w:val="none"/>
+          <w:lang w:val="en-US" w:eastAsia="zh-CN" w:bidi="ar"/>
+        </w:rPr>
+        <w:fldChar w:fldCharType="begin"/>
+      </w:r>
+      <w:r>
+        <w:rPr>
+          <w:rFonts w:hint="default" w:ascii="Calibri" w:hAnsi="Calibri" w:eastAsia="Segoe UI" w:cs="Calibri"/>
+          <w:i w:val="0"/>
+          <w:iCs w:val="0"/>
+          <w:caps w:val="0"/>
+          <w:color w:val="008000"/>
+          <w:spacing w:val="0"/>
+          <w:kern w:val="0"/>
+          <w:sz w:val="19"/>
+          <w:szCs w:val="19"/>
+          <w:u w:val="none"/>
+          <w:lang w:val="en-US" w:eastAsia="zh-CN" w:bidi="ar"/>
+        </w:rPr>
+        <w:instrText xml:space="preserve"> HYPERLINK "https://www.javatpoint.com/spring-mvc-tutorial" </w:instrText>
+      </w:r>
+      <w:r>
+        <w:rPr>
+          <w:rFonts w:hint="default" w:ascii="Calibri" w:hAnsi="Calibri" w:eastAsia="Segoe UI" w:cs="Calibri"/>
+          <w:i w:val="0"/>
+          <w:iCs w:val="0"/>
+          <w:caps w:val="0"/>
+          <w:color w:val="008000"/>
+          <w:spacing w:val="0"/>
+          <w:kern w:val="0"/>
+          <w:sz w:val="19"/>
+          <w:szCs w:val="19"/>
+          <w:u w:val="none"/>
+          <w:lang w:val="en-US" w:eastAsia="zh-CN" w:bidi="ar"/>
+        </w:rPr>
+        <w:fldChar w:fldCharType="separate"/>
+      </w:r>
+      <w:r>
+        <w:rPr>
+          <w:rFonts w:hint="default" w:ascii="Calibri" w:hAnsi="Calibri" w:eastAsia="Segoe UI" w:cs="Calibri"/>
+          <w:i w:val="0"/>
+          <w:iCs w:val="0"/>
+          <w:caps w:val="0"/>
+          <w:color w:val="008000"/>
+          <w:spacing w:val="0"/>
+          <w:kern w:val="0"/>
+          <w:sz w:val="19"/>
+          <w:szCs w:val="19"/>
+          <w:u w:val="none"/>
+          <w:lang w:val="en-US" w:eastAsia="zh-CN" w:bidi="ar"/>
+        </w:rPr>
+        <w:fldChar w:fldCharType="end"/>
+      </w:r>
+      <w:r>
+        <w:rPr>
+          <w:rFonts w:hint="default" w:ascii="Calibri" w:hAnsi="Calibri" w:eastAsia="Segoe UI" w:cs="Calibri"/>
+          <w:i w:val="0"/>
+          <w:iCs w:val="0"/>
+          <w:caps w:val="0"/>
+          <w:color w:val="008000"/>
+          <w:spacing w:val="0"/>
+          <w:kern w:val="0"/>
+          <w:sz w:val="19"/>
+          <w:szCs w:val="19"/>
+          <w:u w:val="none"/>
+          <w:lang w:val="en-US" w:eastAsia="zh-CN" w:bidi="ar"/>
+        </w:rPr>
+        <w:fldChar w:fldCharType="begin"/>
+      </w:r>
+      <w:r>
+        <w:rPr>
+          <w:rFonts w:hint="default" w:ascii="Calibri" w:hAnsi="Calibri" w:eastAsia="Segoe UI" w:cs="Calibri"/>
+          <w:i w:val="0"/>
+          <w:iCs w:val="0"/>
+          <w:caps w:val="0"/>
+          <w:color w:val="008000"/>
+          <w:spacing w:val="0"/>
+          <w:kern w:val="0"/>
+          <w:sz w:val="19"/>
+          <w:szCs w:val="19"/>
+          <w:u w:val="none"/>
+          <w:lang w:val="en-US" w:eastAsia="zh-CN" w:bidi="ar"/>
+        </w:rPr>
+        <w:instrText xml:space="preserve"> HYPERLINK "https://www.javatpoint.com/spring-mvc-tutorial" </w:instrText>
+      </w:r>
+      <w:r>
+        <w:rPr>
+          <w:rFonts w:hint="default" w:ascii="Calibri" w:hAnsi="Calibri" w:eastAsia="Segoe UI" w:cs="Calibri"/>
+          <w:i w:val="0"/>
+          <w:iCs w:val="0"/>
+          <w:caps w:val="0"/>
+          <w:color w:val="008000"/>
+          <w:spacing w:val="0"/>
+          <w:kern w:val="0"/>
+          <w:sz w:val="19"/>
+          <w:szCs w:val="19"/>
+          <w:u w:val="none"/>
+          <w:lang w:val="en-US" w:eastAsia="zh-CN" w:bidi="ar"/>
+        </w:rPr>
+        <w:fldChar w:fldCharType="separate"/>
+      </w:r>
+      <w:r>
+        <w:rPr>
+          <w:rFonts w:hint="default" w:ascii="Calibri" w:hAnsi="Calibri" w:eastAsia="Segoe UI" w:cs="Calibri"/>
+          <w:i w:val="0"/>
+          <w:iCs w:val="0"/>
+          <w:caps w:val="0"/>
+          <w:color w:val="008000"/>
+          <w:spacing w:val="0"/>
+          <w:kern w:val="0"/>
+          <w:sz w:val="19"/>
+          <w:szCs w:val="19"/>
+          <w:u w:val="none"/>
+          <w:lang w:val="en-US" w:eastAsia="zh-CN" w:bidi="ar"/>
+        </w:rPr>
+        <w:fldChar w:fldCharType="end"/>
+      </w:r>
+    </w:p>
+    <w:p>
+      <w:pPr>
+        <w:keepNext w:val="0"/>
+        <w:keepLines w:val="0"/>
+        <w:widowControl/>
+        <w:numPr>
           <w:ilvl w:val="0"/>
           <w:numId w:val="9"/>
         </w:numPr>
@@ -8665,126 +10349,7 @@
           <w:sz w:val="19"/>
           <w:szCs w:val="19"/>
         </w:rPr>
-        <w:t>&lt;?xml</w:t>
-      </w:r>
-      <w:r>
-        <w:rPr>
-          <w:rFonts w:hint="default" w:ascii="Calibri" w:hAnsi="Calibri" w:eastAsia="Segoe UI" w:cs="Calibri"/>
-          <w:i w:val="0"/>
-          <w:iCs w:val="0"/>
-          <w:caps w:val="0"/>
-          <w:color w:val="000000"/>
-          <w:spacing w:val="0"/>
-          <w:sz w:val="19"/>
-          <w:szCs w:val="19"/>
-        </w:rPr>
-        <w:t> </w:t>
-      </w:r>
-      <w:r>
-        <w:rPr>
-          <w:rFonts w:hint="default" w:ascii="Calibri" w:hAnsi="Calibri" w:eastAsia="Segoe UI" w:cs="Calibri"/>
-          <w:i w:val="0"/>
-          <w:iCs w:val="0"/>
-          <w:caps w:val="0"/>
-          <w:color w:val="FF0000"/>
-          <w:spacing w:val="0"/>
-          <w:sz w:val="19"/>
-          <w:szCs w:val="19"/>
-        </w:rPr>
-        <w:t>version</w:t>
-      </w:r>
-      <w:r>
-        <w:rPr>
-          <w:rFonts w:hint="default" w:ascii="Calibri" w:hAnsi="Calibri" w:eastAsia="Segoe UI" w:cs="Calibri"/>
-          <w:i w:val="0"/>
-          <w:iCs w:val="0"/>
-          <w:caps w:val="0"/>
-          <w:color w:val="000000"/>
-          <w:spacing w:val="0"/>
-          <w:sz w:val="19"/>
-          <w:szCs w:val="19"/>
-        </w:rPr>
-        <w:t>=</w:t>
-      </w:r>
-      <w:r>
-        <w:rPr>
-          <w:rFonts w:hint="default" w:ascii="Calibri" w:hAnsi="Calibri" w:eastAsia="Segoe UI" w:cs="Calibri"/>
-          <w:i w:val="0"/>
-          <w:iCs w:val="0"/>
-          <w:caps w:val="0"/>
-          <w:color w:val="0000FF"/>
-          <w:spacing w:val="0"/>
-          <w:sz w:val="19"/>
-          <w:szCs w:val="19"/>
-        </w:rPr>
-        <w:t>"1.0"</w:t>
-      </w:r>
-      <w:r>
-        <w:rPr>
-          <w:rFonts w:hint="default" w:ascii="Calibri" w:hAnsi="Calibri" w:eastAsia="Segoe UI" w:cs="Calibri"/>
-          <w:i w:val="0"/>
-          <w:iCs w:val="0"/>
-          <w:caps w:val="0"/>
-          <w:color w:val="000000"/>
-          <w:spacing w:val="0"/>
-          <w:sz w:val="19"/>
-          <w:szCs w:val="19"/>
-        </w:rPr>
-        <w:t> </w:t>
-      </w:r>
-      <w:r>
-        <w:rPr>
-          <w:rFonts w:hint="default" w:ascii="Calibri" w:hAnsi="Calibri" w:eastAsia="Segoe UI" w:cs="Calibri"/>
-          <w:i w:val="0"/>
-          <w:iCs w:val="0"/>
-          <w:caps w:val="0"/>
-          <w:color w:val="FF0000"/>
-          <w:spacing w:val="0"/>
-          <w:sz w:val="19"/>
-          <w:szCs w:val="19"/>
-        </w:rPr>
-        <w:t>encoding</w:t>
-      </w:r>
-      <w:r>
-        <w:rPr>
-          <w:rFonts w:hint="default" w:ascii="Calibri" w:hAnsi="Calibri" w:eastAsia="Segoe UI" w:cs="Calibri"/>
-          <w:i w:val="0"/>
-          <w:iCs w:val="0"/>
-          <w:caps w:val="0"/>
-          <w:color w:val="000000"/>
-          <w:spacing w:val="0"/>
-          <w:sz w:val="19"/>
-          <w:szCs w:val="19"/>
-        </w:rPr>
-        <w:t>=</w:t>
-      </w:r>
-      <w:r>
-        <w:rPr>
-          <w:rFonts w:hint="default" w:ascii="Calibri" w:hAnsi="Calibri" w:eastAsia="Segoe UI" w:cs="Calibri"/>
-          <w:i w:val="0"/>
-          <w:iCs w:val="0"/>
-          <w:caps w:val="0"/>
-          <w:color w:val="0000FF"/>
-          <w:spacing w:val="0"/>
-          <w:sz w:val="19"/>
-          <w:szCs w:val="19"/>
-        </w:rPr>
-        <w:t>"UTF-8"</w:t>
-      </w:r>
-      <w:r>
-        <w:rPr>
-          <w:rFonts w:hint="default" w:ascii="Calibri" w:hAnsi="Calibri" w:eastAsia="Segoe UI" w:cs="Calibri"/>
-          <w:b/>
-          <w:bCs/>
-          <w:i w:val="0"/>
-          <w:iCs w:val="0"/>
-          <w:caps w:val="0"/>
-          <w:color w:val="006699"/>
-          <w:spacing w:val="0"/>
-          <w:sz w:val="19"/>
-          <w:szCs w:val="19"/>
-        </w:rPr>
-        <w:t>?&gt;</w:t>
+        <w:t>&lt;html&gt;</w:t>
       </w:r>
       <w:r>
         <w:rPr>
@@ -8837,59 +10402,7 @@
           <w:sz w:val="19"/>
           <w:szCs w:val="19"/>
         </w:rPr>
-        <w:t>&lt;beans</w:t>
-      </w:r>
-      <w:r>
-        <w:rPr>
-          <w:rFonts w:hint="default" w:ascii="Calibri" w:hAnsi="Calibri" w:eastAsia="Segoe UI" w:cs="Calibri"/>
-          <w:i w:val="0"/>
-          <w:iCs w:val="0"/>
-          <w:caps w:val="0"/>
-          <w:color w:val="000000"/>
-          <w:spacing w:val="0"/>
-          <w:sz w:val="19"/>
-          <w:szCs w:val="19"/>
-        </w:rPr>
-        <w:t> </w:t>
-      </w:r>
-      <w:r>
-        <w:rPr>
-          <w:rFonts w:hint="default" w:ascii="Calibri" w:hAnsi="Calibri" w:eastAsia="Segoe UI" w:cs="Calibri"/>
-          <w:i w:val="0"/>
-          <w:iCs w:val="0"/>
-          <w:caps w:val="0"/>
-          <w:color w:val="FF0000"/>
-          <w:spacing w:val="0"/>
-          <w:sz w:val="19"/>
-          <w:szCs w:val="19"/>
-        </w:rPr>
-        <w:t>xmlns</w:t>
-      </w:r>
-      <w:r>
-        <w:rPr>
-          <w:rFonts w:hint="default" w:ascii="Calibri" w:hAnsi="Calibri" w:eastAsia="Segoe UI" w:cs="Calibri"/>
-          <w:i w:val="0"/>
-          <w:iCs w:val="0"/>
-          <w:caps w:val="0"/>
-          <w:color w:val="000000"/>
-          <w:spacing w:val="0"/>
-          <w:sz w:val="19"/>
-          <w:szCs w:val="19"/>
-        </w:rPr>
-        <w:t>=</w:t>
-      </w:r>
-      <w:r>
-        <w:rPr>
-          <w:rFonts w:hint="default" w:ascii="Calibri" w:hAnsi="Calibri" w:eastAsia="Segoe UI" w:cs="Calibri"/>
-          <w:i w:val="0"/>
-          <w:iCs w:val="0"/>
-          <w:caps w:val="0"/>
-          <w:color w:val="0000FF"/>
-          <w:spacing w:val="0"/>
-          <w:sz w:val="19"/>
-          <w:szCs w:val="19"/>
-        </w:rPr>
-        <w:t>"http://www.springframework.org/schema/beans"</w:t>
+        <w:t>&lt;body&gt;</w:t>
       </w:r>
       <w:r>
         <w:rPr>
@@ -8932,67 +10445,58 @@
       <w:r>
         <w:rPr>
           <w:rFonts w:hint="default" w:ascii="Calibri" w:hAnsi="Calibri" w:eastAsia="Segoe UI" w:cs="Calibri"/>
-          <w:i w:val="0"/>
-          <w:iCs w:val="0"/>
-          <w:caps w:val="0"/>
-          <w:color w:val="000000"/>
-          <w:spacing w:val="0"/>
-          <w:sz w:val="19"/>
-          <w:szCs w:val="19"/>
-        </w:rPr>
-        <w:t>    </w:t>
-      </w:r>
-      <w:r>
-        <w:rPr>
-          <w:rFonts w:hint="default" w:ascii="Calibri" w:hAnsi="Calibri" w:eastAsia="Segoe UI" w:cs="Calibri"/>
-          <w:i w:val="0"/>
-          <w:iCs w:val="0"/>
-          <w:caps w:val="0"/>
-          <w:color w:val="FF0000"/>
-          <w:spacing w:val="0"/>
-          <w:sz w:val="19"/>
-          <w:szCs w:val="19"/>
-        </w:rPr>
-        <w:t>xmlns:xsi</w:t>
-      </w:r>
-      <w:r>
-        <w:rPr>
-          <w:rFonts w:hint="default" w:ascii="Calibri" w:hAnsi="Calibri" w:eastAsia="Segoe UI" w:cs="Calibri"/>
-          <w:i w:val="0"/>
-          <w:iCs w:val="0"/>
-          <w:caps w:val="0"/>
-          <w:color w:val="000000"/>
-          <w:spacing w:val="0"/>
-          <w:sz w:val="19"/>
-          <w:szCs w:val="19"/>
-        </w:rPr>
-        <w:t>=</w:t>
-      </w:r>
-      <w:r>
-        <w:rPr>
-          <w:rFonts w:hint="default" w:ascii="Calibri" w:hAnsi="Calibri" w:eastAsia="Segoe UI" w:cs="Calibri"/>
-          <w:i w:val="0"/>
-          <w:iCs w:val="0"/>
-          <w:caps w:val="0"/>
-          <w:color w:val="0000FF"/>
-          <w:spacing w:val="0"/>
-          <w:sz w:val="19"/>
-          <w:szCs w:val="19"/>
-        </w:rPr>
-        <w:t>"http://www.w3.org/2001/XMLSchema-instance"</w:t>
-      </w:r>
-      <w:r>
-        <w:rPr>
-          <w:rFonts w:hint="default" w:ascii="Calibri" w:hAnsi="Calibri" w:eastAsia="Segoe UI" w:cs="Calibri"/>
-          <w:i w:val="0"/>
-          <w:iCs w:val="0"/>
-          <w:caps w:val="0"/>
-          <w:color w:val="000000"/>
-          <w:spacing w:val="0"/>
-          <w:sz w:val="19"/>
-          <w:szCs w:val="19"/>
-        </w:rPr>
-        <w:t>   </w:t>
+          <w:b/>
+          <w:bCs/>
+          <w:i w:val="0"/>
+          <w:iCs w:val="0"/>
+          <w:caps w:val="0"/>
+          <w:color w:val="006699"/>
+          <w:spacing w:val="0"/>
+          <w:sz w:val="19"/>
+          <w:szCs w:val="19"/>
+        </w:rPr>
+        <w:t>&lt;p&gt;</w:t>
+      </w:r>
+      <w:r>
+        <w:rPr>
+          <w:rFonts w:hint="default" w:ascii="Calibri" w:hAnsi="Calibri" w:eastAsia="Segoe UI" w:cs="Calibri"/>
+          <w:i w:val="0"/>
+          <w:iCs w:val="0"/>
+          <w:caps w:val="0"/>
+          <w:color w:val="000000"/>
+          <w:spacing w:val="0"/>
+          <w:sz w:val="19"/>
+          <w:szCs w:val="19"/>
+        </w:rPr>
+        <w:t>Welcome to Spring MVC Tutorial</w:t>
+      </w:r>
+      <w:r>
+        <w:rPr>
+          <w:rFonts w:hint="default" w:ascii="Calibri" w:hAnsi="Calibri" w:eastAsia="Segoe UI" w:cs="Calibri"/>
+          <w:b/>
+          <w:bCs/>
+          <w:i w:val="0"/>
+          <w:iCs w:val="0"/>
+          <w:caps w:val="0"/>
+          <w:color w:val="006699"/>
+          <w:spacing w:val="0"/>
+          <w:sz w:val="19"/>
+          <w:szCs w:val="19"/>
+        </w:rPr>
+        <w:t>&lt;/p&gt;</w:t>
+      </w:r>
+      <w:r>
+        <w:rPr>
+          <w:rFonts w:hint="default" w:ascii="Calibri" w:hAnsi="Calibri" w:eastAsia="Segoe UI" w:cs="Calibri"/>
+          <w:i w:val="0"/>
+          <w:iCs w:val="0"/>
+          <w:caps w:val="0"/>
+          <w:color w:val="000000"/>
+          <w:spacing w:val="0"/>
+          <w:sz w:val="19"/>
+          <w:szCs w:val="19"/>
+        </w:rPr>
+        <w:t>  </w:t>
       </w:r>
     </w:p>
     <w:p>
@@ -9022,54 +10526,17 @@
       <w:r>
         <w:rPr>
           <w:rFonts w:hint="default" w:ascii="Calibri" w:hAnsi="Calibri" w:eastAsia="Segoe UI" w:cs="Calibri"/>
-          <w:i w:val="0"/>
-          <w:iCs w:val="0"/>
-          <w:caps w:val="0"/>
-          <w:color w:val="000000"/>
-          <w:spacing w:val="0"/>
-          <w:sz w:val="19"/>
-          <w:szCs w:val="19"/>
-        </w:rPr>
-        <w:t>    </w:t>
-      </w:r>
-      <w:r>
-        <w:rPr>
-          <w:rFonts w:hint="default" w:ascii="Calibri" w:hAnsi="Calibri" w:eastAsia="Segoe UI" w:cs="Calibri"/>
-          <w:i w:val="0"/>
-          <w:iCs w:val="0"/>
-          <w:caps w:val="0"/>
-          <w:color w:val="FF0000"/>
-          <w:spacing w:val="0"/>
-          <w:sz w:val="19"/>
-          <w:szCs w:val="19"/>
-        </w:rPr>
-        <w:t>xmlns:context</w:t>
-      </w:r>
-      <w:r>
-        <w:rPr>
-          <w:rFonts w:hint="default" w:ascii="Calibri" w:hAnsi="Calibri" w:eastAsia="Segoe UI" w:cs="Calibri"/>
-          <w:i w:val="0"/>
-          <w:iCs w:val="0"/>
-          <w:caps w:val="0"/>
-          <w:color w:val="000000"/>
-          <w:spacing w:val="0"/>
-          <w:sz w:val="19"/>
-          <w:szCs w:val="19"/>
-        </w:rPr>
-        <w:t>=</w:t>
-      </w:r>
-      <w:r>
-        <w:rPr>
-          <w:rFonts w:hint="default" w:ascii="Calibri" w:hAnsi="Calibri" w:eastAsia="Segoe UI" w:cs="Calibri"/>
-          <w:i w:val="0"/>
-          <w:iCs w:val="0"/>
-          <w:caps w:val="0"/>
-          <w:color w:val="0000FF"/>
-          <w:spacing w:val="0"/>
-          <w:sz w:val="19"/>
-          <w:szCs w:val="19"/>
-        </w:rPr>
-        <w:t>"http://www.springframework.org/schema/context"</w:t>
+          <w:b/>
+          <w:bCs/>
+          <w:i w:val="0"/>
+          <w:iCs w:val="0"/>
+          <w:caps w:val="0"/>
+          <w:color w:val="006699"/>
+          <w:spacing w:val="0"/>
+          <w:sz w:val="19"/>
+          <w:szCs w:val="19"/>
+        </w:rPr>
+        <w:t>&lt;/body&gt;</w:t>
       </w:r>
       <w:r>
         <w:rPr>
@@ -9093,1493 +10560,6 @@
         <w:numPr>
           <w:ilvl w:val="0"/>
           <w:numId w:val="9"/>
-        </w:numPr>
-        <w:suppressLineNumbers w:val="0"/>
-        <w:pBdr>
-          <w:top w:val="none" w:color="auto" w:sz="0" w:space="0"/>
-          <w:left w:val="none" w:color="auto" w:sz="0" w:space="0"/>
-          <w:bottom w:val="none" w:color="auto" w:sz="0" w:space="0"/>
-          <w:right w:val="none" w:color="auto" w:sz="0" w:space="0"/>
-        </w:pBdr>
-        <w:spacing w:before="48" w:beforeAutospacing="0" w:after="0" w:afterAutospacing="0" w:line="300" w:lineRule="atLeast"/>
-        <w:ind w:left="0" w:right="0" w:hanging="360"/>
-        <w:jc w:val="both"/>
-        <w:rPr>
-          <w:rFonts w:hint="default" w:ascii="Calibri" w:hAnsi="Calibri" w:cs="Calibri"/>
-          <w:color w:val="000000"/>
-        </w:rPr>
-      </w:pPr>
-      <w:r>
-        <w:rPr>
-          <w:rFonts w:hint="default" w:ascii="Calibri" w:hAnsi="Calibri" w:eastAsia="Segoe UI" w:cs="Calibri"/>
-          <w:i w:val="0"/>
-          <w:iCs w:val="0"/>
-          <w:caps w:val="0"/>
-          <w:color w:val="000000"/>
-          <w:spacing w:val="0"/>
-          <w:sz w:val="19"/>
-          <w:szCs w:val="19"/>
-        </w:rPr>
-        <w:t>    </w:t>
-      </w:r>
-      <w:r>
-        <w:rPr>
-          <w:rFonts w:hint="default" w:ascii="Calibri" w:hAnsi="Calibri" w:eastAsia="Segoe UI" w:cs="Calibri"/>
-          <w:i w:val="0"/>
-          <w:iCs w:val="0"/>
-          <w:caps w:val="0"/>
-          <w:color w:val="FF0000"/>
-          <w:spacing w:val="0"/>
-          <w:sz w:val="19"/>
-          <w:szCs w:val="19"/>
-        </w:rPr>
-        <w:t>xmlns:mvc</w:t>
-      </w:r>
-      <w:r>
-        <w:rPr>
-          <w:rFonts w:hint="default" w:ascii="Calibri" w:hAnsi="Calibri" w:eastAsia="Segoe UI" w:cs="Calibri"/>
-          <w:i w:val="0"/>
-          <w:iCs w:val="0"/>
-          <w:caps w:val="0"/>
-          <w:color w:val="000000"/>
-          <w:spacing w:val="0"/>
-          <w:sz w:val="19"/>
-          <w:szCs w:val="19"/>
-        </w:rPr>
-        <w:t>=</w:t>
-      </w:r>
-      <w:r>
-        <w:rPr>
-          <w:rFonts w:hint="default" w:ascii="Calibri" w:hAnsi="Calibri" w:eastAsia="Segoe UI" w:cs="Calibri"/>
-          <w:i w:val="0"/>
-          <w:iCs w:val="0"/>
-          <w:caps w:val="0"/>
-          <w:color w:val="0000FF"/>
-          <w:spacing w:val="0"/>
-          <w:sz w:val="19"/>
-          <w:szCs w:val="19"/>
-        </w:rPr>
-        <w:t>"http://www.springframework.org/schema/mvc"</w:t>
-      </w:r>
-      <w:r>
-        <w:rPr>
-          <w:rFonts w:hint="default" w:ascii="Calibri" w:hAnsi="Calibri" w:eastAsia="Segoe UI" w:cs="Calibri"/>
-          <w:i w:val="0"/>
-          <w:iCs w:val="0"/>
-          <w:caps w:val="0"/>
-          <w:color w:val="000000"/>
-          <w:spacing w:val="0"/>
-          <w:sz w:val="19"/>
-          <w:szCs w:val="19"/>
-        </w:rPr>
-        <w:t>  </w:t>
-      </w:r>
-    </w:p>
-    <w:p>
-      <w:pPr>
-        <w:keepNext w:val="0"/>
-        <w:keepLines w:val="0"/>
-        <w:widowControl/>
-        <w:numPr>
-          <w:ilvl w:val="0"/>
-          <w:numId w:val="9"/>
-        </w:numPr>
-        <w:suppressLineNumbers w:val="0"/>
-        <w:pBdr>
-          <w:top w:val="none" w:color="auto" w:sz="0" w:space="0"/>
-          <w:left w:val="none" w:color="auto" w:sz="0" w:space="0"/>
-          <w:bottom w:val="none" w:color="auto" w:sz="0" w:space="0"/>
-          <w:right w:val="none" w:color="auto" w:sz="0" w:space="0"/>
-        </w:pBdr>
-        <w:spacing w:before="48" w:beforeAutospacing="0" w:after="0" w:afterAutospacing="0" w:line="300" w:lineRule="atLeast"/>
-        <w:ind w:left="0" w:right="0" w:hanging="360"/>
-        <w:jc w:val="both"/>
-        <w:rPr>
-          <w:rFonts w:hint="default" w:ascii="Calibri" w:hAnsi="Calibri" w:cs="Calibri"/>
-          <w:color w:val="000000"/>
-        </w:rPr>
-      </w:pPr>
-      <w:r>
-        <w:rPr>
-          <w:rFonts w:hint="default" w:ascii="Calibri" w:hAnsi="Calibri" w:eastAsia="Segoe UI" w:cs="Calibri"/>
-          <w:i w:val="0"/>
-          <w:iCs w:val="0"/>
-          <w:caps w:val="0"/>
-          <w:color w:val="000000"/>
-          <w:spacing w:val="0"/>
-          <w:sz w:val="19"/>
-          <w:szCs w:val="19"/>
-        </w:rPr>
-        <w:t>    </w:t>
-      </w:r>
-      <w:r>
-        <w:rPr>
-          <w:rFonts w:hint="default" w:ascii="Calibri" w:hAnsi="Calibri" w:eastAsia="Segoe UI" w:cs="Calibri"/>
-          <w:i w:val="0"/>
-          <w:iCs w:val="0"/>
-          <w:caps w:val="0"/>
-          <w:color w:val="FF0000"/>
-          <w:spacing w:val="0"/>
-          <w:sz w:val="19"/>
-          <w:szCs w:val="19"/>
-        </w:rPr>
-        <w:t>xsi:schemaLocation</w:t>
-      </w:r>
-      <w:r>
-        <w:rPr>
-          <w:rFonts w:hint="default" w:ascii="Calibri" w:hAnsi="Calibri" w:eastAsia="Segoe UI" w:cs="Calibri"/>
-          <w:i w:val="0"/>
-          <w:iCs w:val="0"/>
-          <w:caps w:val="0"/>
-          <w:color w:val="000000"/>
-          <w:spacing w:val="0"/>
-          <w:sz w:val="19"/>
-          <w:szCs w:val="19"/>
-        </w:rPr>
-        <w:t>="  </w:t>
-      </w:r>
-    </w:p>
-    <w:p>
-      <w:pPr>
-        <w:keepNext w:val="0"/>
-        <w:keepLines w:val="0"/>
-        <w:widowControl/>
-        <w:numPr>
-          <w:ilvl w:val="0"/>
-          <w:numId w:val="9"/>
-        </w:numPr>
-        <w:suppressLineNumbers w:val="0"/>
-        <w:pBdr>
-          <w:top w:val="none" w:color="auto" w:sz="0" w:space="0"/>
-          <w:left w:val="none" w:color="auto" w:sz="0" w:space="0"/>
-          <w:bottom w:val="none" w:color="auto" w:sz="0" w:space="0"/>
-          <w:right w:val="none" w:color="auto" w:sz="0" w:space="0"/>
-        </w:pBdr>
-        <w:spacing w:before="48" w:beforeAutospacing="0" w:after="0" w:afterAutospacing="0" w:line="300" w:lineRule="atLeast"/>
-        <w:ind w:left="0" w:right="0" w:hanging="360"/>
-        <w:jc w:val="both"/>
-        <w:rPr>
-          <w:rFonts w:hint="default" w:ascii="Calibri" w:hAnsi="Calibri" w:cs="Calibri"/>
-          <w:color w:val="000000"/>
-        </w:rPr>
-      </w:pPr>
-      <w:r>
-        <w:rPr>
-          <w:rFonts w:hint="default" w:ascii="Calibri" w:hAnsi="Calibri" w:eastAsia="Segoe UI" w:cs="Calibri"/>
-          <w:i w:val="0"/>
-          <w:iCs w:val="0"/>
-          <w:caps w:val="0"/>
-          <w:color w:val="000000"/>
-          <w:spacing w:val="0"/>
-          <w:sz w:val="19"/>
-          <w:szCs w:val="19"/>
-        </w:rPr>
-        <w:t>        http://www.springframework.org/schema/beans  </w:t>
-      </w:r>
-    </w:p>
-    <w:p>
-      <w:pPr>
-        <w:keepNext w:val="0"/>
-        <w:keepLines w:val="0"/>
-        <w:widowControl/>
-        <w:numPr>
-          <w:ilvl w:val="0"/>
-          <w:numId w:val="9"/>
-        </w:numPr>
-        <w:suppressLineNumbers w:val="0"/>
-        <w:pBdr>
-          <w:top w:val="none" w:color="auto" w:sz="0" w:space="0"/>
-          <w:left w:val="none" w:color="auto" w:sz="0" w:space="0"/>
-          <w:bottom w:val="none" w:color="auto" w:sz="0" w:space="0"/>
-          <w:right w:val="none" w:color="auto" w:sz="0" w:space="0"/>
-        </w:pBdr>
-        <w:spacing w:before="48" w:beforeAutospacing="0" w:after="0" w:afterAutospacing="0" w:line="300" w:lineRule="atLeast"/>
-        <w:ind w:left="0" w:right="0" w:hanging="360"/>
-        <w:jc w:val="both"/>
-        <w:rPr>
-          <w:rFonts w:hint="default" w:ascii="Calibri" w:hAnsi="Calibri" w:cs="Calibri"/>
-          <w:color w:val="000000"/>
-        </w:rPr>
-      </w:pPr>
-      <w:r>
-        <w:rPr>
-          <w:rFonts w:hint="default" w:ascii="Calibri" w:hAnsi="Calibri" w:eastAsia="Segoe UI" w:cs="Calibri"/>
-          <w:i w:val="0"/>
-          <w:iCs w:val="0"/>
-          <w:caps w:val="0"/>
-          <w:color w:val="000000"/>
-          <w:spacing w:val="0"/>
-          <w:sz w:val="19"/>
-          <w:szCs w:val="19"/>
-        </w:rPr>
-        <w:t>        http://www.springframework.org/schema/beans/spring-beans.xsd  </w:t>
-      </w:r>
-    </w:p>
-    <w:p>
-      <w:pPr>
-        <w:keepNext w:val="0"/>
-        <w:keepLines w:val="0"/>
-        <w:widowControl/>
-        <w:numPr>
-          <w:ilvl w:val="0"/>
-          <w:numId w:val="9"/>
-        </w:numPr>
-        <w:suppressLineNumbers w:val="0"/>
-        <w:pBdr>
-          <w:top w:val="none" w:color="auto" w:sz="0" w:space="0"/>
-          <w:left w:val="none" w:color="auto" w:sz="0" w:space="0"/>
-          <w:bottom w:val="none" w:color="auto" w:sz="0" w:space="0"/>
-          <w:right w:val="none" w:color="auto" w:sz="0" w:space="0"/>
-        </w:pBdr>
-        <w:spacing w:before="48" w:beforeAutospacing="0" w:after="0" w:afterAutospacing="0" w:line="300" w:lineRule="atLeast"/>
-        <w:ind w:left="0" w:right="0" w:hanging="360"/>
-        <w:jc w:val="both"/>
-        <w:rPr>
-          <w:rFonts w:hint="default" w:ascii="Calibri" w:hAnsi="Calibri" w:cs="Calibri"/>
-          <w:color w:val="000000"/>
-        </w:rPr>
-      </w:pPr>
-      <w:r>
-        <w:rPr>
-          <w:rFonts w:hint="default" w:ascii="Calibri" w:hAnsi="Calibri" w:eastAsia="Segoe UI" w:cs="Calibri"/>
-          <w:i w:val="0"/>
-          <w:iCs w:val="0"/>
-          <w:caps w:val="0"/>
-          <w:color w:val="000000"/>
-          <w:spacing w:val="0"/>
-          <w:sz w:val="19"/>
-          <w:szCs w:val="19"/>
-        </w:rPr>
-        <w:t>        http://www.springframework.org/schema/context  </w:t>
-      </w:r>
-    </w:p>
-    <w:p>
-      <w:pPr>
-        <w:keepNext w:val="0"/>
-        <w:keepLines w:val="0"/>
-        <w:widowControl/>
-        <w:numPr>
-          <w:ilvl w:val="0"/>
-          <w:numId w:val="9"/>
-        </w:numPr>
-        <w:suppressLineNumbers w:val="0"/>
-        <w:pBdr>
-          <w:top w:val="none" w:color="auto" w:sz="0" w:space="0"/>
-          <w:left w:val="none" w:color="auto" w:sz="0" w:space="0"/>
-          <w:bottom w:val="none" w:color="auto" w:sz="0" w:space="0"/>
-          <w:right w:val="none" w:color="auto" w:sz="0" w:space="0"/>
-        </w:pBdr>
-        <w:spacing w:before="48" w:beforeAutospacing="0" w:after="0" w:afterAutospacing="0" w:line="300" w:lineRule="atLeast"/>
-        <w:ind w:left="0" w:right="0" w:hanging="360"/>
-        <w:jc w:val="both"/>
-        <w:rPr>
-          <w:rFonts w:hint="default" w:ascii="Calibri" w:hAnsi="Calibri" w:cs="Calibri"/>
-          <w:color w:val="000000"/>
-        </w:rPr>
-      </w:pPr>
-      <w:r>
-        <w:rPr>
-          <w:rFonts w:hint="default" w:ascii="Calibri" w:hAnsi="Calibri" w:eastAsia="Segoe UI" w:cs="Calibri"/>
-          <w:i w:val="0"/>
-          <w:iCs w:val="0"/>
-          <w:caps w:val="0"/>
-          <w:color w:val="000000"/>
-          <w:spacing w:val="0"/>
-          <w:sz w:val="19"/>
-          <w:szCs w:val="19"/>
-        </w:rPr>
-        <w:t>        http://www.springframework.org/schema/context/spring-context.xsd  </w:t>
-      </w:r>
-    </w:p>
-    <w:p>
-      <w:pPr>
-        <w:keepNext w:val="0"/>
-        <w:keepLines w:val="0"/>
-        <w:widowControl/>
-        <w:numPr>
-          <w:ilvl w:val="0"/>
-          <w:numId w:val="9"/>
-        </w:numPr>
-        <w:suppressLineNumbers w:val="0"/>
-        <w:pBdr>
-          <w:top w:val="none" w:color="auto" w:sz="0" w:space="0"/>
-          <w:left w:val="none" w:color="auto" w:sz="0" w:space="0"/>
-          <w:bottom w:val="none" w:color="auto" w:sz="0" w:space="0"/>
-          <w:right w:val="none" w:color="auto" w:sz="0" w:space="0"/>
-        </w:pBdr>
-        <w:spacing w:before="48" w:beforeAutospacing="0" w:after="0" w:afterAutospacing="0" w:line="300" w:lineRule="atLeast"/>
-        <w:ind w:left="0" w:right="0" w:hanging="360"/>
-        <w:jc w:val="both"/>
-        <w:rPr>
-          <w:rFonts w:hint="default" w:ascii="Calibri" w:hAnsi="Calibri" w:cs="Calibri"/>
-          <w:color w:val="000000"/>
-        </w:rPr>
-      </w:pPr>
-      <w:r>
-        <w:rPr>
-          <w:rFonts w:hint="default" w:ascii="Calibri" w:hAnsi="Calibri" w:eastAsia="Segoe UI" w:cs="Calibri"/>
-          <w:i w:val="0"/>
-          <w:iCs w:val="0"/>
-          <w:caps w:val="0"/>
-          <w:color w:val="000000"/>
-          <w:spacing w:val="0"/>
-          <w:sz w:val="19"/>
-          <w:szCs w:val="19"/>
-        </w:rPr>
-        <w:t>        http://www.springframework.org/schema/mvc  </w:t>
-      </w:r>
-    </w:p>
-    <w:p>
-      <w:pPr>
-        <w:keepNext w:val="0"/>
-        <w:keepLines w:val="0"/>
-        <w:widowControl/>
-        <w:numPr>
-          <w:ilvl w:val="0"/>
-          <w:numId w:val="9"/>
-        </w:numPr>
-        <w:suppressLineNumbers w:val="0"/>
-        <w:pBdr>
-          <w:top w:val="none" w:color="auto" w:sz="0" w:space="0"/>
-          <w:left w:val="none" w:color="auto" w:sz="0" w:space="0"/>
-          <w:bottom w:val="none" w:color="auto" w:sz="0" w:space="0"/>
-          <w:right w:val="none" w:color="auto" w:sz="0" w:space="0"/>
-        </w:pBdr>
-        <w:spacing w:before="48" w:beforeAutospacing="0" w:after="0" w:afterAutospacing="0" w:line="300" w:lineRule="atLeast"/>
-        <w:ind w:left="0" w:right="0" w:hanging="360"/>
-        <w:jc w:val="both"/>
-        <w:rPr>
-          <w:rFonts w:hint="default" w:ascii="Calibri" w:hAnsi="Calibri" w:cs="Calibri"/>
-          <w:color w:val="000000"/>
-        </w:rPr>
-      </w:pPr>
-      <w:r>
-        <w:rPr>
-          <w:rFonts w:hint="default" w:ascii="Calibri" w:hAnsi="Calibri" w:eastAsia="Segoe UI" w:cs="Calibri"/>
-          <w:i w:val="0"/>
-          <w:iCs w:val="0"/>
-          <w:caps w:val="0"/>
-          <w:color w:val="000000"/>
-          <w:spacing w:val="0"/>
-          <w:sz w:val="19"/>
-          <w:szCs w:val="19"/>
-        </w:rPr>
-        <w:t>        http://www.springframework.org/schema/mvc/spring-mvc.xsd"</w:t>
-      </w:r>
-      <w:r>
-        <w:rPr>
-          <w:rFonts w:hint="default" w:ascii="Calibri" w:hAnsi="Calibri" w:eastAsia="Segoe UI" w:cs="Calibri"/>
-          <w:b/>
-          <w:bCs/>
-          <w:i w:val="0"/>
-          <w:iCs w:val="0"/>
-          <w:caps w:val="0"/>
-          <w:color w:val="006699"/>
-          <w:spacing w:val="0"/>
-          <w:sz w:val="19"/>
-          <w:szCs w:val="19"/>
-        </w:rPr>
-        <w:t>&gt;</w:t>
-      </w:r>
-      <w:r>
-        <w:rPr>
-          <w:rFonts w:hint="default" w:ascii="Calibri" w:hAnsi="Calibri" w:eastAsia="Segoe UI" w:cs="Calibri"/>
-          <w:i w:val="0"/>
-          <w:iCs w:val="0"/>
-          <w:caps w:val="0"/>
-          <w:color w:val="000000"/>
-          <w:spacing w:val="0"/>
-          <w:sz w:val="19"/>
-          <w:szCs w:val="19"/>
-        </w:rPr>
-        <w:t>  </w:t>
-      </w:r>
-    </w:p>
-    <w:p>
-      <w:pPr>
-        <w:keepNext w:val="0"/>
-        <w:keepLines w:val="0"/>
-        <w:widowControl/>
-        <w:numPr>
-          <w:ilvl w:val="0"/>
-          <w:numId w:val="9"/>
-        </w:numPr>
-        <w:suppressLineNumbers w:val="0"/>
-        <w:pBdr>
-          <w:top w:val="none" w:color="auto" w:sz="0" w:space="0"/>
-          <w:left w:val="none" w:color="auto" w:sz="0" w:space="0"/>
-          <w:bottom w:val="none" w:color="auto" w:sz="0" w:space="0"/>
-          <w:right w:val="none" w:color="auto" w:sz="0" w:space="0"/>
-        </w:pBdr>
-        <w:spacing w:before="48" w:beforeAutospacing="0" w:after="0" w:afterAutospacing="0" w:line="300" w:lineRule="atLeast"/>
-        <w:ind w:left="0" w:right="0" w:hanging="360"/>
-        <w:jc w:val="both"/>
-        <w:rPr>
-          <w:rFonts w:hint="default" w:ascii="Calibri" w:hAnsi="Calibri" w:cs="Calibri"/>
-          <w:color w:val="000000"/>
-        </w:rPr>
-      </w:pPr>
-      <w:r>
-        <w:rPr>
-          <w:rFonts w:hint="default" w:ascii="Calibri" w:hAnsi="Calibri" w:eastAsia="Segoe UI" w:cs="Calibri"/>
-          <w:i w:val="0"/>
-          <w:iCs w:val="0"/>
-          <w:caps w:val="0"/>
-          <w:color w:val="000000"/>
-          <w:spacing w:val="0"/>
-          <w:sz w:val="19"/>
-          <w:szCs w:val="19"/>
-        </w:rPr>
-        <w:t>  </w:t>
-      </w:r>
-    </w:p>
-    <w:p>
-      <w:pPr>
-        <w:keepNext w:val="0"/>
-        <w:keepLines w:val="0"/>
-        <w:widowControl/>
-        <w:numPr>
-          <w:ilvl w:val="0"/>
-          <w:numId w:val="9"/>
-        </w:numPr>
-        <w:suppressLineNumbers w:val="0"/>
-        <w:pBdr>
-          <w:top w:val="none" w:color="auto" w:sz="0" w:space="0"/>
-          <w:left w:val="none" w:color="auto" w:sz="0" w:space="0"/>
-          <w:bottom w:val="none" w:color="auto" w:sz="0" w:space="0"/>
-          <w:right w:val="none" w:color="auto" w:sz="0" w:space="0"/>
-        </w:pBdr>
-        <w:spacing w:before="48" w:beforeAutospacing="0" w:after="0" w:afterAutospacing="0" w:line="300" w:lineRule="atLeast"/>
-        <w:ind w:left="0" w:right="0" w:hanging="360"/>
-        <w:jc w:val="both"/>
-        <w:rPr>
-          <w:rFonts w:hint="default" w:ascii="Calibri" w:hAnsi="Calibri" w:cs="Calibri"/>
-          <w:color w:val="000000"/>
-        </w:rPr>
-      </w:pPr>
-      <w:r>
-        <w:rPr>
-          <w:rFonts w:hint="default" w:ascii="Calibri" w:hAnsi="Calibri" w:eastAsia="Segoe UI" w:cs="Calibri"/>
-          <w:i w:val="0"/>
-          <w:iCs w:val="0"/>
-          <w:caps w:val="0"/>
-          <w:color w:val="000000"/>
-          <w:spacing w:val="0"/>
-          <w:sz w:val="19"/>
-          <w:szCs w:val="19"/>
-        </w:rPr>
-        <w:t>    </w:t>
-      </w:r>
-      <w:r>
-        <w:rPr>
-          <w:rFonts w:hint="default" w:ascii="Calibri" w:hAnsi="Calibri" w:eastAsia="Segoe UI" w:cs="Calibri"/>
-          <w:i w:val="0"/>
-          <w:iCs w:val="0"/>
-          <w:caps w:val="0"/>
-          <w:color w:val="008200"/>
-          <w:spacing w:val="0"/>
-          <w:sz w:val="19"/>
-          <w:szCs w:val="19"/>
-        </w:rPr>
-        <w:t>&lt;!-- Provide support for component scanning --&gt;</w:t>
-      </w:r>
-      <w:r>
-        <w:rPr>
-          <w:rFonts w:hint="default" w:ascii="Calibri" w:hAnsi="Calibri" w:eastAsia="Segoe UI" w:cs="Calibri"/>
-          <w:i w:val="0"/>
-          <w:iCs w:val="0"/>
-          <w:caps w:val="0"/>
-          <w:color w:val="000000"/>
-          <w:spacing w:val="0"/>
-          <w:sz w:val="19"/>
-          <w:szCs w:val="19"/>
-        </w:rPr>
-        <w:t>  </w:t>
-      </w:r>
-    </w:p>
-    <w:p>
-      <w:pPr>
-        <w:keepNext w:val="0"/>
-        <w:keepLines w:val="0"/>
-        <w:widowControl/>
-        <w:numPr>
-          <w:ilvl w:val="0"/>
-          <w:numId w:val="9"/>
-        </w:numPr>
-        <w:suppressLineNumbers w:val="0"/>
-        <w:pBdr>
-          <w:top w:val="none" w:color="auto" w:sz="0" w:space="0"/>
-          <w:left w:val="none" w:color="auto" w:sz="0" w:space="0"/>
-          <w:bottom w:val="none" w:color="auto" w:sz="0" w:space="0"/>
-          <w:right w:val="none" w:color="auto" w:sz="0" w:space="0"/>
-        </w:pBdr>
-        <w:spacing w:before="48" w:beforeAutospacing="0" w:after="0" w:afterAutospacing="0" w:line="300" w:lineRule="atLeast"/>
-        <w:ind w:left="0" w:right="0" w:hanging="360"/>
-        <w:jc w:val="both"/>
-        <w:rPr>
-          <w:rFonts w:hint="default" w:ascii="Calibri" w:hAnsi="Calibri" w:cs="Calibri"/>
-          <w:color w:val="000000"/>
-        </w:rPr>
-      </w:pPr>
-      <w:r>
-        <w:rPr>
-          <w:rFonts w:hint="default" w:ascii="Calibri" w:hAnsi="Calibri" w:eastAsia="Segoe UI" w:cs="Calibri"/>
-          <w:i w:val="0"/>
-          <w:iCs w:val="0"/>
-          <w:caps w:val="0"/>
-          <w:color w:val="000000"/>
-          <w:spacing w:val="0"/>
-          <w:sz w:val="19"/>
-          <w:szCs w:val="19"/>
-        </w:rPr>
-        <w:t>    </w:t>
-      </w:r>
-      <w:r>
-        <w:rPr>
-          <w:rFonts w:hint="default" w:ascii="Calibri" w:hAnsi="Calibri" w:eastAsia="Segoe UI" w:cs="Calibri"/>
-          <w:b/>
-          <w:bCs/>
-          <w:i w:val="0"/>
-          <w:iCs w:val="0"/>
-          <w:caps w:val="0"/>
-          <w:color w:val="006699"/>
-          <w:spacing w:val="0"/>
-          <w:sz w:val="19"/>
-          <w:szCs w:val="19"/>
-        </w:rPr>
-        <w:t>&lt;context:component-scan</w:t>
-      </w:r>
-      <w:r>
-        <w:rPr>
-          <w:rFonts w:hint="default" w:ascii="Calibri" w:hAnsi="Calibri" w:eastAsia="Segoe UI" w:cs="Calibri"/>
-          <w:i w:val="0"/>
-          <w:iCs w:val="0"/>
-          <w:caps w:val="0"/>
-          <w:color w:val="000000"/>
-          <w:spacing w:val="0"/>
-          <w:sz w:val="19"/>
-          <w:szCs w:val="19"/>
-        </w:rPr>
-        <w:t> </w:t>
-      </w:r>
-      <w:r>
-        <w:rPr>
-          <w:rFonts w:hint="default" w:ascii="Calibri" w:hAnsi="Calibri" w:eastAsia="Segoe UI" w:cs="Calibri"/>
-          <w:i w:val="0"/>
-          <w:iCs w:val="0"/>
-          <w:caps w:val="0"/>
-          <w:color w:val="FF0000"/>
-          <w:spacing w:val="0"/>
-          <w:sz w:val="19"/>
-          <w:szCs w:val="19"/>
-        </w:rPr>
-        <w:t>base-package</w:t>
-      </w:r>
-      <w:r>
-        <w:rPr>
-          <w:rFonts w:hint="default" w:ascii="Calibri" w:hAnsi="Calibri" w:eastAsia="Segoe UI" w:cs="Calibri"/>
-          <w:i w:val="0"/>
-          <w:iCs w:val="0"/>
-          <w:caps w:val="0"/>
-          <w:color w:val="000000"/>
-          <w:spacing w:val="0"/>
-          <w:sz w:val="19"/>
-          <w:szCs w:val="19"/>
-        </w:rPr>
-        <w:t>=</w:t>
-      </w:r>
-      <w:r>
-        <w:rPr>
-          <w:rFonts w:hint="default" w:ascii="Calibri" w:hAnsi="Calibri" w:eastAsia="Segoe UI" w:cs="Calibri"/>
-          <w:i w:val="0"/>
-          <w:iCs w:val="0"/>
-          <w:caps w:val="0"/>
-          <w:color w:val="0000FF"/>
-          <w:spacing w:val="0"/>
-          <w:sz w:val="19"/>
-          <w:szCs w:val="19"/>
-        </w:rPr>
-        <w:t>"com.javatpoint"</w:t>
-      </w:r>
-      <w:r>
-        <w:rPr>
-          <w:rFonts w:hint="default" w:ascii="Calibri" w:hAnsi="Calibri" w:eastAsia="Segoe UI" w:cs="Calibri"/>
-          <w:i w:val="0"/>
-          <w:iCs w:val="0"/>
-          <w:caps w:val="0"/>
-          <w:color w:val="000000"/>
-          <w:spacing w:val="0"/>
-          <w:sz w:val="19"/>
-          <w:szCs w:val="19"/>
-        </w:rPr>
-        <w:t> </w:t>
-      </w:r>
-      <w:r>
-        <w:rPr>
-          <w:rFonts w:hint="default" w:ascii="Calibri" w:hAnsi="Calibri" w:eastAsia="Segoe UI" w:cs="Calibri"/>
-          <w:b/>
-          <w:bCs/>
-          <w:i w:val="0"/>
-          <w:iCs w:val="0"/>
-          <w:caps w:val="0"/>
-          <w:color w:val="006699"/>
-          <w:spacing w:val="0"/>
-          <w:sz w:val="19"/>
-          <w:szCs w:val="19"/>
-        </w:rPr>
-        <w:t>/&gt;</w:t>
-      </w:r>
-      <w:r>
-        <w:rPr>
-          <w:rFonts w:hint="default" w:ascii="Calibri" w:hAnsi="Calibri" w:eastAsia="Segoe UI" w:cs="Calibri"/>
-          <w:i w:val="0"/>
-          <w:iCs w:val="0"/>
-          <w:caps w:val="0"/>
-          <w:color w:val="000000"/>
-          <w:spacing w:val="0"/>
-          <w:sz w:val="19"/>
-          <w:szCs w:val="19"/>
-        </w:rPr>
-        <w:t>  </w:t>
-      </w:r>
-    </w:p>
-    <w:p>
-      <w:pPr>
-        <w:keepNext w:val="0"/>
-        <w:keepLines w:val="0"/>
-        <w:widowControl/>
-        <w:numPr>
-          <w:ilvl w:val="0"/>
-          <w:numId w:val="9"/>
-        </w:numPr>
-        <w:suppressLineNumbers w:val="0"/>
-        <w:pBdr>
-          <w:top w:val="none" w:color="auto" w:sz="0" w:space="0"/>
-          <w:left w:val="none" w:color="auto" w:sz="0" w:space="0"/>
-          <w:bottom w:val="none" w:color="auto" w:sz="0" w:space="0"/>
-          <w:right w:val="none" w:color="auto" w:sz="0" w:space="0"/>
-        </w:pBdr>
-        <w:spacing w:before="48" w:beforeAutospacing="0" w:after="0" w:afterAutospacing="0" w:line="300" w:lineRule="atLeast"/>
-        <w:ind w:left="0" w:right="0" w:hanging="360"/>
-        <w:jc w:val="both"/>
-        <w:rPr>
-          <w:rFonts w:hint="default" w:ascii="Calibri" w:hAnsi="Calibri" w:cs="Calibri"/>
-          <w:color w:val="000000"/>
-        </w:rPr>
-      </w:pPr>
-      <w:r>
-        <w:rPr>
-          <w:rFonts w:hint="default" w:ascii="Calibri" w:hAnsi="Calibri" w:eastAsia="Segoe UI" w:cs="Calibri"/>
-          <w:i w:val="0"/>
-          <w:iCs w:val="0"/>
-          <w:caps w:val="0"/>
-          <w:color w:val="000000"/>
-          <w:spacing w:val="0"/>
-          <w:sz w:val="19"/>
-          <w:szCs w:val="19"/>
-        </w:rPr>
-        <w:t>  </w:t>
-      </w:r>
-    </w:p>
-    <w:p>
-      <w:pPr>
-        <w:keepNext w:val="0"/>
-        <w:keepLines w:val="0"/>
-        <w:widowControl/>
-        <w:numPr>
-          <w:ilvl w:val="0"/>
-          <w:numId w:val="9"/>
-        </w:numPr>
-        <w:suppressLineNumbers w:val="0"/>
-        <w:pBdr>
-          <w:top w:val="none" w:color="auto" w:sz="0" w:space="0"/>
-          <w:left w:val="none" w:color="auto" w:sz="0" w:space="0"/>
-          <w:bottom w:val="none" w:color="auto" w:sz="0" w:space="0"/>
-          <w:right w:val="none" w:color="auto" w:sz="0" w:space="0"/>
-        </w:pBdr>
-        <w:spacing w:before="48" w:beforeAutospacing="0" w:after="0" w:afterAutospacing="0" w:line="300" w:lineRule="atLeast"/>
-        <w:ind w:left="0" w:right="0" w:hanging="360"/>
-        <w:jc w:val="both"/>
-        <w:rPr>
-          <w:rFonts w:hint="default" w:ascii="Calibri" w:hAnsi="Calibri" w:cs="Calibri"/>
-          <w:color w:val="000000"/>
-        </w:rPr>
-      </w:pPr>
-      <w:r>
-        <w:rPr>
-          <w:rFonts w:hint="default" w:ascii="Calibri" w:hAnsi="Calibri" w:eastAsia="Segoe UI" w:cs="Calibri"/>
-          <w:i w:val="0"/>
-          <w:iCs w:val="0"/>
-          <w:caps w:val="0"/>
-          <w:color w:val="000000"/>
-          <w:spacing w:val="0"/>
-          <w:sz w:val="19"/>
-          <w:szCs w:val="19"/>
-        </w:rPr>
-        <w:t>    </w:t>
-      </w:r>
-      <w:r>
-        <w:rPr>
-          <w:rFonts w:hint="default" w:ascii="Calibri" w:hAnsi="Calibri" w:eastAsia="Segoe UI" w:cs="Calibri"/>
-          <w:i w:val="0"/>
-          <w:iCs w:val="0"/>
-          <w:caps w:val="0"/>
-          <w:color w:val="008200"/>
-          <w:spacing w:val="0"/>
-          <w:sz w:val="19"/>
-          <w:szCs w:val="19"/>
-        </w:rPr>
-        <w:t>&lt;!--Provide support for conversion, formatting and validation --&gt;</w:t>
-      </w:r>
-      <w:r>
-        <w:rPr>
-          <w:rFonts w:hint="default" w:ascii="Calibri" w:hAnsi="Calibri" w:eastAsia="Segoe UI" w:cs="Calibri"/>
-          <w:i w:val="0"/>
-          <w:iCs w:val="0"/>
-          <w:caps w:val="0"/>
-          <w:color w:val="000000"/>
-          <w:spacing w:val="0"/>
-          <w:sz w:val="19"/>
-          <w:szCs w:val="19"/>
-        </w:rPr>
-        <w:t>  </w:t>
-      </w:r>
-    </w:p>
-    <w:p>
-      <w:pPr>
-        <w:keepNext w:val="0"/>
-        <w:keepLines w:val="0"/>
-        <w:widowControl/>
-        <w:numPr>
-          <w:ilvl w:val="0"/>
-          <w:numId w:val="9"/>
-        </w:numPr>
-        <w:suppressLineNumbers w:val="0"/>
-        <w:pBdr>
-          <w:top w:val="none" w:color="auto" w:sz="0" w:space="0"/>
-          <w:left w:val="none" w:color="auto" w:sz="0" w:space="0"/>
-          <w:bottom w:val="none" w:color="auto" w:sz="0" w:space="0"/>
-          <w:right w:val="none" w:color="auto" w:sz="0" w:space="0"/>
-        </w:pBdr>
-        <w:spacing w:before="48" w:beforeAutospacing="0" w:after="0" w:afterAutospacing="0" w:line="300" w:lineRule="atLeast"/>
-        <w:ind w:left="0" w:right="0" w:hanging="360"/>
-        <w:jc w:val="both"/>
-        <w:rPr>
-          <w:rFonts w:hint="default" w:ascii="Calibri" w:hAnsi="Calibri" w:cs="Calibri"/>
-          <w:color w:val="000000"/>
-        </w:rPr>
-      </w:pPr>
-      <w:r>
-        <w:rPr>
-          <w:rFonts w:hint="default" w:ascii="Calibri" w:hAnsi="Calibri" w:eastAsia="Segoe UI" w:cs="Calibri"/>
-          <w:i w:val="0"/>
-          <w:iCs w:val="0"/>
-          <w:caps w:val="0"/>
-          <w:color w:val="000000"/>
-          <w:spacing w:val="0"/>
-          <w:sz w:val="19"/>
-          <w:szCs w:val="19"/>
-        </w:rPr>
-        <w:t>    </w:t>
-      </w:r>
-      <w:r>
-        <w:rPr>
-          <w:rFonts w:hint="default" w:ascii="Calibri" w:hAnsi="Calibri" w:eastAsia="Segoe UI" w:cs="Calibri"/>
-          <w:b/>
-          <w:bCs/>
-          <w:i w:val="0"/>
-          <w:iCs w:val="0"/>
-          <w:caps w:val="0"/>
-          <w:color w:val="006699"/>
-          <w:spacing w:val="0"/>
-          <w:sz w:val="19"/>
-          <w:szCs w:val="19"/>
-        </w:rPr>
-        <w:t>&lt;mvc:annotation-driven/&gt;</w:t>
-      </w:r>
-      <w:r>
-        <w:rPr>
-          <w:rFonts w:hint="default" w:ascii="Calibri" w:hAnsi="Calibri" w:eastAsia="Segoe UI" w:cs="Calibri"/>
-          <w:i w:val="0"/>
-          <w:iCs w:val="0"/>
-          <w:caps w:val="0"/>
-          <w:color w:val="000000"/>
-          <w:spacing w:val="0"/>
-          <w:sz w:val="19"/>
-          <w:szCs w:val="19"/>
-        </w:rPr>
-        <w:t>  </w:t>
-      </w:r>
-    </w:p>
-    <w:p>
-      <w:pPr>
-        <w:keepNext w:val="0"/>
-        <w:keepLines w:val="0"/>
-        <w:widowControl/>
-        <w:numPr>
-          <w:ilvl w:val="0"/>
-          <w:numId w:val="9"/>
-        </w:numPr>
-        <w:suppressLineNumbers w:val="0"/>
-        <w:pBdr>
-          <w:top w:val="none" w:color="auto" w:sz="0" w:space="0"/>
-          <w:left w:val="none" w:color="auto" w:sz="0" w:space="0"/>
-          <w:bottom w:val="none" w:color="auto" w:sz="0" w:space="0"/>
-          <w:right w:val="none" w:color="auto" w:sz="0" w:space="0"/>
-        </w:pBdr>
-        <w:spacing w:before="48" w:beforeAutospacing="0" w:after="0" w:afterAutospacing="0" w:line="300" w:lineRule="atLeast"/>
-        <w:ind w:left="0" w:right="0" w:hanging="360"/>
-        <w:jc w:val="both"/>
-        <w:rPr>
-          <w:rFonts w:hint="default" w:ascii="Calibri" w:hAnsi="Calibri" w:cs="Calibri"/>
-          <w:color w:val="000000"/>
-        </w:rPr>
-      </w:pPr>
-      <w:r>
-        <w:rPr>
-          <w:rFonts w:hint="default" w:ascii="Calibri" w:hAnsi="Calibri" w:eastAsia="Segoe UI" w:cs="Calibri"/>
-          <w:i w:val="0"/>
-          <w:iCs w:val="0"/>
-          <w:caps w:val="0"/>
-          <w:color w:val="000000"/>
-          <w:spacing w:val="0"/>
-          <w:sz w:val="19"/>
-          <w:szCs w:val="19"/>
-        </w:rPr>
-        <w:t>  </w:t>
-      </w:r>
-    </w:p>
-    <w:p>
-      <w:pPr>
-        <w:keepNext w:val="0"/>
-        <w:keepLines w:val="0"/>
-        <w:widowControl/>
-        <w:numPr>
-          <w:ilvl w:val="0"/>
-          <w:numId w:val="9"/>
-        </w:numPr>
-        <w:suppressLineNumbers w:val="0"/>
-        <w:pBdr>
-          <w:top w:val="none" w:color="auto" w:sz="0" w:space="0"/>
-          <w:left w:val="none" w:color="auto" w:sz="0" w:space="0"/>
-          <w:bottom w:val="none" w:color="auto" w:sz="0" w:space="0"/>
-          <w:right w:val="none" w:color="auto" w:sz="0" w:space="0"/>
-        </w:pBdr>
-        <w:spacing w:before="48" w:beforeAutospacing="0" w:after="0" w:afterAutospacing="0" w:line="300" w:lineRule="atLeast"/>
-        <w:ind w:left="0" w:right="0" w:hanging="360"/>
-        <w:jc w:val="both"/>
-        <w:rPr>
-          <w:rFonts w:hint="default" w:ascii="Calibri" w:hAnsi="Calibri" w:cs="Calibri"/>
-          <w:color w:val="000000"/>
-        </w:rPr>
-      </w:pPr>
-      <w:r>
-        <w:rPr>
-          <w:rFonts w:hint="default" w:ascii="Calibri" w:hAnsi="Calibri" w:eastAsia="Segoe UI" w:cs="Calibri"/>
-          <w:b/>
-          <w:bCs/>
-          <w:i w:val="0"/>
-          <w:iCs w:val="0"/>
-          <w:caps w:val="0"/>
-          <w:color w:val="006699"/>
-          <w:spacing w:val="0"/>
-          <w:sz w:val="19"/>
-          <w:szCs w:val="19"/>
-        </w:rPr>
-        <w:t>&lt;/beans&gt;</w:t>
-      </w:r>
-      <w:r>
-        <w:rPr>
-          <w:rFonts w:hint="default" w:ascii="Calibri" w:hAnsi="Calibri" w:eastAsia="Segoe UI" w:cs="Calibri"/>
-          <w:i w:val="0"/>
-          <w:iCs w:val="0"/>
-          <w:caps w:val="0"/>
-          <w:color w:val="000000"/>
-          <w:spacing w:val="0"/>
-          <w:sz w:val="19"/>
-          <w:szCs w:val="19"/>
-        </w:rPr>
-        <w:t>  </w:t>
-      </w:r>
-    </w:p>
-    <w:p>
-      <w:pPr>
-        <w:pStyle w:val="4"/>
-        <w:keepNext w:val="0"/>
-        <w:keepLines w:val="0"/>
-        <w:widowControl/>
-        <w:suppressLineNumbers w:val="0"/>
-        <w:shd w:val="clear" w:fill="FFFFFF"/>
-        <w:spacing w:line="273" w:lineRule="atLeast"/>
-        <w:ind w:left="0" w:firstLine="0"/>
-        <w:jc w:val="both"/>
-        <w:rPr>
-          <w:rFonts w:hint="default" w:ascii="Calibri" w:hAnsi="Calibri" w:eastAsia="helvetica" w:cs="Calibri"/>
-          <w:i w:val="0"/>
-          <w:iCs w:val="0"/>
-          <w:caps w:val="0"/>
-          <w:color w:val="610B4B"/>
-          <w:spacing w:val="0"/>
-          <w:sz w:val="25"/>
-          <w:szCs w:val="25"/>
-        </w:rPr>
-      </w:pPr>
-      <w:r>
-        <w:rPr>
-          <w:rFonts w:hint="default" w:ascii="Calibri" w:hAnsi="Calibri" w:eastAsia="helvetica" w:cs="Calibri"/>
-          <w:i w:val="0"/>
-          <w:iCs w:val="0"/>
-          <w:caps w:val="0"/>
-          <w:color w:val="610B4B"/>
-          <w:spacing w:val="0"/>
-          <w:sz w:val="25"/>
-          <w:szCs w:val="25"/>
-          <w:shd w:val="clear" w:fill="FFFFFF"/>
-        </w:rPr>
-        <w:t>5. Display the message in the JSP page</w:t>
-      </w:r>
-    </w:p>
-    <w:p>
-      <w:pPr>
-        <w:pStyle w:val="9"/>
-        <w:keepNext w:val="0"/>
-        <w:keepLines w:val="0"/>
-        <w:widowControl/>
-        <w:suppressLineNumbers w:val="0"/>
-        <w:shd w:val="clear" w:fill="FFFFFF"/>
-        <w:ind w:left="0" w:firstLine="0"/>
-        <w:jc w:val="both"/>
-        <w:rPr>
-          <w:rFonts w:hint="default" w:ascii="Calibri" w:hAnsi="Calibri" w:eastAsia="Segoe UI" w:cs="Calibri"/>
-          <w:i w:val="0"/>
-          <w:iCs w:val="0"/>
-          <w:caps w:val="0"/>
-          <w:color w:val="333333"/>
-          <w:spacing w:val="0"/>
-          <w:sz w:val="19"/>
-          <w:szCs w:val="19"/>
-        </w:rPr>
-      </w:pPr>
-      <w:r>
-        <w:rPr>
-          <w:rFonts w:hint="default" w:ascii="Calibri" w:hAnsi="Calibri" w:eastAsia="Segoe UI" w:cs="Calibri"/>
-          <w:i w:val="0"/>
-          <w:iCs w:val="0"/>
-          <w:caps w:val="0"/>
-          <w:color w:val="333333"/>
-          <w:spacing w:val="0"/>
-          <w:sz w:val="19"/>
-          <w:szCs w:val="19"/>
-          <w:shd w:val="clear" w:fill="FFFFFF"/>
-        </w:rPr>
-        <w:t>This is the simple JSP page, displaying the message returned by the Controller.</w:t>
-      </w:r>
-    </w:p>
-    <w:p>
-      <w:pPr>
-        <w:pStyle w:val="9"/>
-        <w:keepNext w:val="0"/>
-        <w:keepLines w:val="0"/>
-        <w:widowControl/>
-        <w:suppressLineNumbers w:val="0"/>
-        <w:shd w:val="clear" w:fill="FFFFFF"/>
-        <w:ind w:left="0" w:firstLine="0"/>
-        <w:jc w:val="both"/>
-        <w:rPr>
-          <w:rFonts w:hint="default" w:ascii="Calibri" w:hAnsi="Calibri" w:eastAsia="Segoe UI" w:cs="Calibri"/>
-          <w:i w:val="0"/>
-          <w:iCs w:val="0"/>
-          <w:caps w:val="0"/>
-          <w:color w:val="333333"/>
-          <w:spacing w:val="0"/>
-          <w:sz w:val="19"/>
-          <w:szCs w:val="19"/>
-        </w:rPr>
-      </w:pPr>
-      <w:r>
-        <w:rPr>
-          <w:rStyle w:val="10"/>
-          <w:rFonts w:hint="default" w:ascii="Calibri" w:hAnsi="Calibri" w:eastAsia="Segoe UI" w:cs="Calibri"/>
-          <w:b/>
-          <w:bCs/>
-          <w:i w:val="0"/>
-          <w:iCs w:val="0"/>
-          <w:caps w:val="0"/>
-          <w:color w:val="333333"/>
-          <w:spacing w:val="0"/>
-          <w:sz w:val="19"/>
-          <w:szCs w:val="19"/>
-          <w:shd w:val="clear" w:fill="FFFFFF"/>
-        </w:rPr>
-        <w:t>index.jsp</w:t>
-      </w:r>
-    </w:p>
-    <w:p>
-      <w:pPr>
-        <w:keepNext w:val="0"/>
-        <w:keepLines w:val="0"/>
-        <w:widowControl/>
-        <w:suppressLineNumbers w:val="0"/>
-        <w:pBdr>
-          <w:top w:val="none" w:color="auto" w:sz="0" w:space="0"/>
-          <w:left w:val="none" w:color="auto" w:sz="0" w:space="0"/>
-          <w:bottom w:val="none" w:color="auto" w:sz="0" w:space="0"/>
-        </w:pBdr>
-        <w:spacing w:before="96" w:beforeAutospacing="0" w:after="194" w:afterAutospacing="0"/>
-        <w:ind w:left="0" w:right="0" w:firstLine="0"/>
-        <w:jc w:val="both"/>
-        <w:rPr>
-          <w:rFonts w:hint="default" w:ascii="Calibri" w:hAnsi="Calibri" w:eastAsia="Segoe UI" w:cs="Calibri"/>
-          <w:i w:val="0"/>
-          <w:iCs w:val="0"/>
-          <w:caps w:val="0"/>
-          <w:color w:val="333333"/>
-          <w:spacing w:val="0"/>
-          <w:sz w:val="19"/>
-          <w:szCs w:val="19"/>
-        </w:rPr>
-      </w:pPr>
-      <w:r>
-        <w:rPr>
-          <w:rFonts w:hint="default" w:ascii="Calibri" w:hAnsi="Calibri" w:eastAsia="Segoe UI" w:cs="Calibri"/>
-          <w:i w:val="0"/>
-          <w:iCs w:val="0"/>
-          <w:caps w:val="0"/>
-          <w:color w:val="008000"/>
-          <w:spacing w:val="0"/>
-          <w:kern w:val="0"/>
-          <w:sz w:val="19"/>
-          <w:szCs w:val="19"/>
-          <w:u w:val="none"/>
-          <w:lang w:val="en-US" w:eastAsia="zh-CN" w:bidi="ar"/>
-        </w:rPr>
-        <w:fldChar w:fldCharType="begin"/>
-      </w:r>
-      <w:r>
-        <w:rPr>
-          <w:rFonts w:hint="default" w:ascii="Calibri" w:hAnsi="Calibri" w:eastAsia="Segoe UI" w:cs="Calibri"/>
-          <w:i w:val="0"/>
-          <w:iCs w:val="0"/>
-          <w:caps w:val="0"/>
-          <w:color w:val="008000"/>
-          <w:spacing w:val="0"/>
-          <w:kern w:val="0"/>
-          <w:sz w:val="19"/>
-          <w:szCs w:val="19"/>
-          <w:u w:val="none"/>
-          <w:lang w:val="en-US" w:eastAsia="zh-CN" w:bidi="ar"/>
-        </w:rPr>
-        <w:instrText xml:space="preserve"> HYPERLINK "https://www.javatpoint.com/spring-mvc-tutorial" </w:instrText>
-      </w:r>
-      <w:r>
-        <w:rPr>
-          <w:rFonts w:hint="default" w:ascii="Calibri" w:hAnsi="Calibri" w:eastAsia="Segoe UI" w:cs="Calibri"/>
-          <w:i w:val="0"/>
-          <w:iCs w:val="0"/>
-          <w:caps w:val="0"/>
-          <w:color w:val="008000"/>
-          <w:spacing w:val="0"/>
-          <w:kern w:val="0"/>
-          <w:sz w:val="19"/>
-          <w:szCs w:val="19"/>
-          <w:u w:val="none"/>
-          <w:lang w:val="en-US" w:eastAsia="zh-CN" w:bidi="ar"/>
-        </w:rPr>
-        <w:fldChar w:fldCharType="separate"/>
-      </w:r>
-      <w:r>
-        <w:rPr>
-          <w:rFonts w:hint="default" w:ascii="Calibri" w:hAnsi="Calibri" w:eastAsia="Segoe UI" w:cs="Calibri"/>
-          <w:i w:val="0"/>
-          <w:iCs w:val="0"/>
-          <w:caps w:val="0"/>
-          <w:color w:val="008000"/>
-          <w:spacing w:val="0"/>
-          <w:kern w:val="0"/>
-          <w:sz w:val="19"/>
-          <w:szCs w:val="19"/>
-          <w:u w:val="none"/>
-          <w:lang w:val="en-US" w:eastAsia="zh-CN" w:bidi="ar"/>
-        </w:rPr>
-        <w:fldChar w:fldCharType="end"/>
-      </w:r>
-      <w:r>
-        <w:rPr>
-          <w:rFonts w:hint="default" w:ascii="Calibri" w:hAnsi="Calibri" w:eastAsia="Segoe UI" w:cs="Calibri"/>
-          <w:i w:val="0"/>
-          <w:iCs w:val="0"/>
-          <w:caps w:val="0"/>
-          <w:color w:val="008000"/>
-          <w:spacing w:val="0"/>
-          <w:kern w:val="0"/>
-          <w:sz w:val="19"/>
-          <w:szCs w:val="19"/>
-          <w:u w:val="none"/>
-          <w:lang w:val="en-US" w:eastAsia="zh-CN" w:bidi="ar"/>
-        </w:rPr>
-        <w:fldChar w:fldCharType="begin"/>
-      </w:r>
-      <w:r>
-        <w:rPr>
-          <w:rFonts w:hint="default" w:ascii="Calibri" w:hAnsi="Calibri" w:eastAsia="Segoe UI" w:cs="Calibri"/>
-          <w:i w:val="0"/>
-          <w:iCs w:val="0"/>
-          <w:caps w:val="0"/>
-          <w:color w:val="008000"/>
-          <w:spacing w:val="0"/>
-          <w:kern w:val="0"/>
-          <w:sz w:val="19"/>
-          <w:szCs w:val="19"/>
-          <w:u w:val="none"/>
-          <w:lang w:val="en-US" w:eastAsia="zh-CN" w:bidi="ar"/>
-        </w:rPr>
-        <w:instrText xml:space="preserve"> HYPERLINK "https://www.javatpoint.com/spring-mvc-tutorial" </w:instrText>
-      </w:r>
-      <w:r>
-        <w:rPr>
-          <w:rFonts w:hint="default" w:ascii="Calibri" w:hAnsi="Calibri" w:eastAsia="Segoe UI" w:cs="Calibri"/>
-          <w:i w:val="0"/>
-          <w:iCs w:val="0"/>
-          <w:caps w:val="0"/>
-          <w:color w:val="008000"/>
-          <w:spacing w:val="0"/>
-          <w:kern w:val="0"/>
-          <w:sz w:val="19"/>
-          <w:szCs w:val="19"/>
-          <w:u w:val="none"/>
-          <w:lang w:val="en-US" w:eastAsia="zh-CN" w:bidi="ar"/>
-        </w:rPr>
-        <w:fldChar w:fldCharType="separate"/>
-      </w:r>
-      <w:r>
-        <w:rPr>
-          <w:rFonts w:hint="default" w:ascii="Calibri" w:hAnsi="Calibri" w:eastAsia="Segoe UI" w:cs="Calibri"/>
-          <w:i w:val="0"/>
-          <w:iCs w:val="0"/>
-          <w:caps w:val="0"/>
-          <w:color w:val="008000"/>
-          <w:spacing w:val="0"/>
-          <w:kern w:val="0"/>
-          <w:sz w:val="19"/>
-          <w:szCs w:val="19"/>
-          <w:u w:val="none"/>
-          <w:lang w:val="en-US" w:eastAsia="zh-CN" w:bidi="ar"/>
-        </w:rPr>
-        <w:fldChar w:fldCharType="end"/>
-      </w:r>
-      <w:r>
-        <w:rPr>
-          <w:rFonts w:hint="default" w:ascii="Calibri" w:hAnsi="Calibri" w:eastAsia="Segoe UI" w:cs="Calibri"/>
-          <w:i w:val="0"/>
-          <w:iCs w:val="0"/>
-          <w:caps w:val="0"/>
-          <w:color w:val="008000"/>
-          <w:spacing w:val="0"/>
-          <w:kern w:val="0"/>
-          <w:sz w:val="19"/>
-          <w:szCs w:val="19"/>
-          <w:u w:val="none"/>
-          <w:lang w:val="en-US" w:eastAsia="zh-CN" w:bidi="ar"/>
-        </w:rPr>
-        <w:fldChar w:fldCharType="begin"/>
-      </w:r>
-      <w:r>
-        <w:rPr>
-          <w:rFonts w:hint="default" w:ascii="Calibri" w:hAnsi="Calibri" w:eastAsia="Segoe UI" w:cs="Calibri"/>
-          <w:i w:val="0"/>
-          <w:iCs w:val="0"/>
-          <w:caps w:val="0"/>
-          <w:color w:val="008000"/>
-          <w:spacing w:val="0"/>
-          <w:kern w:val="0"/>
-          <w:sz w:val="19"/>
-          <w:szCs w:val="19"/>
-          <w:u w:val="none"/>
-          <w:lang w:val="en-US" w:eastAsia="zh-CN" w:bidi="ar"/>
-        </w:rPr>
-        <w:instrText xml:space="preserve"> HYPERLINK "https://www.javatpoint.com/spring-mvc-tutorial" </w:instrText>
-      </w:r>
-      <w:r>
-        <w:rPr>
-          <w:rFonts w:hint="default" w:ascii="Calibri" w:hAnsi="Calibri" w:eastAsia="Segoe UI" w:cs="Calibri"/>
-          <w:i w:val="0"/>
-          <w:iCs w:val="0"/>
-          <w:caps w:val="0"/>
-          <w:color w:val="008000"/>
-          <w:spacing w:val="0"/>
-          <w:kern w:val="0"/>
-          <w:sz w:val="19"/>
-          <w:szCs w:val="19"/>
-          <w:u w:val="none"/>
-          <w:lang w:val="en-US" w:eastAsia="zh-CN" w:bidi="ar"/>
-        </w:rPr>
-        <w:fldChar w:fldCharType="separate"/>
-      </w:r>
-      <w:r>
-        <w:rPr>
-          <w:rFonts w:hint="default" w:ascii="Calibri" w:hAnsi="Calibri" w:eastAsia="Segoe UI" w:cs="Calibri"/>
-          <w:i w:val="0"/>
-          <w:iCs w:val="0"/>
-          <w:caps w:val="0"/>
-          <w:color w:val="008000"/>
-          <w:spacing w:val="0"/>
-          <w:kern w:val="0"/>
-          <w:sz w:val="19"/>
-          <w:szCs w:val="19"/>
-          <w:u w:val="none"/>
-          <w:lang w:val="en-US" w:eastAsia="zh-CN" w:bidi="ar"/>
-        </w:rPr>
-        <w:fldChar w:fldCharType="end"/>
-      </w:r>
-    </w:p>
-    <w:p>
-      <w:pPr>
-        <w:keepNext w:val="0"/>
-        <w:keepLines w:val="0"/>
-        <w:widowControl/>
-        <w:numPr>
-          <w:ilvl w:val="0"/>
-          <w:numId w:val="10"/>
-        </w:numPr>
-        <w:suppressLineNumbers w:val="0"/>
-        <w:pBdr>
-          <w:top w:val="none" w:color="auto" w:sz="0" w:space="0"/>
-          <w:left w:val="none" w:color="auto" w:sz="0" w:space="0"/>
-          <w:bottom w:val="none" w:color="auto" w:sz="0" w:space="0"/>
-          <w:right w:val="none" w:color="auto" w:sz="0" w:space="0"/>
-        </w:pBdr>
-        <w:spacing w:before="48" w:beforeAutospacing="0" w:after="0" w:afterAutospacing="0" w:line="300" w:lineRule="atLeast"/>
-        <w:ind w:left="0" w:right="0" w:hanging="360"/>
-        <w:jc w:val="both"/>
-        <w:rPr>
-          <w:rFonts w:hint="default" w:ascii="Calibri" w:hAnsi="Calibri" w:cs="Calibri"/>
-          <w:color w:val="000000"/>
-        </w:rPr>
-      </w:pPr>
-      <w:r>
-        <w:rPr>
-          <w:rFonts w:hint="default" w:ascii="Calibri" w:hAnsi="Calibri" w:eastAsia="Segoe UI" w:cs="Calibri"/>
-          <w:b/>
-          <w:bCs/>
-          <w:i w:val="0"/>
-          <w:iCs w:val="0"/>
-          <w:caps w:val="0"/>
-          <w:color w:val="006699"/>
-          <w:spacing w:val="0"/>
-          <w:sz w:val="19"/>
-          <w:szCs w:val="19"/>
-        </w:rPr>
-        <w:t>&lt;html&gt;</w:t>
-      </w:r>
-      <w:r>
-        <w:rPr>
-          <w:rFonts w:hint="default" w:ascii="Calibri" w:hAnsi="Calibri" w:eastAsia="Segoe UI" w:cs="Calibri"/>
-          <w:i w:val="0"/>
-          <w:iCs w:val="0"/>
-          <w:caps w:val="0"/>
-          <w:color w:val="000000"/>
-          <w:spacing w:val="0"/>
-          <w:sz w:val="19"/>
-          <w:szCs w:val="19"/>
-        </w:rPr>
-        <w:t>  </w:t>
-      </w:r>
-    </w:p>
-    <w:p>
-      <w:pPr>
-        <w:keepNext w:val="0"/>
-        <w:keepLines w:val="0"/>
-        <w:widowControl/>
-        <w:numPr>
-          <w:ilvl w:val="0"/>
-          <w:numId w:val="10"/>
-        </w:numPr>
-        <w:suppressLineNumbers w:val="0"/>
-        <w:pBdr>
-          <w:top w:val="none" w:color="auto" w:sz="0" w:space="0"/>
-          <w:left w:val="none" w:color="auto" w:sz="0" w:space="0"/>
-          <w:bottom w:val="none" w:color="auto" w:sz="0" w:space="0"/>
-          <w:right w:val="none" w:color="auto" w:sz="0" w:space="0"/>
-        </w:pBdr>
-        <w:spacing w:before="48" w:beforeAutospacing="0" w:after="0" w:afterAutospacing="0" w:line="300" w:lineRule="atLeast"/>
-        <w:ind w:left="0" w:right="0" w:hanging="360"/>
-        <w:jc w:val="both"/>
-        <w:rPr>
-          <w:rFonts w:hint="default" w:ascii="Calibri" w:hAnsi="Calibri" w:cs="Calibri"/>
-          <w:color w:val="000000"/>
-        </w:rPr>
-      </w:pPr>
-      <w:r>
-        <w:rPr>
-          <w:rFonts w:hint="default" w:ascii="Calibri" w:hAnsi="Calibri" w:eastAsia="Segoe UI" w:cs="Calibri"/>
-          <w:b/>
-          <w:bCs/>
-          <w:i w:val="0"/>
-          <w:iCs w:val="0"/>
-          <w:caps w:val="0"/>
-          <w:color w:val="006699"/>
-          <w:spacing w:val="0"/>
-          <w:sz w:val="19"/>
-          <w:szCs w:val="19"/>
-        </w:rPr>
-        <w:t>&lt;body&gt;</w:t>
-      </w:r>
-      <w:r>
-        <w:rPr>
-          <w:rFonts w:hint="default" w:ascii="Calibri" w:hAnsi="Calibri" w:eastAsia="Segoe UI" w:cs="Calibri"/>
-          <w:i w:val="0"/>
-          <w:iCs w:val="0"/>
-          <w:caps w:val="0"/>
-          <w:color w:val="000000"/>
-          <w:spacing w:val="0"/>
-          <w:sz w:val="19"/>
-          <w:szCs w:val="19"/>
-        </w:rPr>
-        <w:t>  </w:t>
-      </w:r>
-    </w:p>
-    <w:p>
-      <w:pPr>
-        <w:keepNext w:val="0"/>
-        <w:keepLines w:val="0"/>
-        <w:widowControl/>
-        <w:numPr>
-          <w:ilvl w:val="0"/>
-          <w:numId w:val="10"/>
-        </w:numPr>
-        <w:suppressLineNumbers w:val="0"/>
-        <w:pBdr>
-          <w:top w:val="none" w:color="auto" w:sz="0" w:space="0"/>
-          <w:left w:val="none" w:color="auto" w:sz="0" w:space="0"/>
-          <w:bottom w:val="none" w:color="auto" w:sz="0" w:space="0"/>
-          <w:right w:val="none" w:color="auto" w:sz="0" w:space="0"/>
-        </w:pBdr>
-        <w:spacing w:before="48" w:beforeAutospacing="0" w:after="0" w:afterAutospacing="0" w:line="300" w:lineRule="atLeast"/>
-        <w:ind w:left="0" w:right="0" w:hanging="360"/>
-        <w:jc w:val="both"/>
-        <w:rPr>
-          <w:rFonts w:hint="default" w:ascii="Calibri" w:hAnsi="Calibri" w:cs="Calibri"/>
-          <w:color w:val="000000"/>
-        </w:rPr>
-      </w:pPr>
-      <w:r>
-        <w:rPr>
-          <w:rFonts w:hint="default" w:ascii="Calibri" w:hAnsi="Calibri" w:eastAsia="Segoe UI" w:cs="Calibri"/>
-          <w:b/>
-          <w:bCs/>
-          <w:i w:val="0"/>
-          <w:iCs w:val="0"/>
-          <w:caps w:val="0"/>
-          <w:color w:val="006699"/>
-          <w:spacing w:val="0"/>
-          <w:sz w:val="19"/>
-          <w:szCs w:val="19"/>
-        </w:rPr>
-        <w:t>&lt;p&gt;</w:t>
-      </w:r>
-      <w:r>
-        <w:rPr>
-          <w:rFonts w:hint="default" w:ascii="Calibri" w:hAnsi="Calibri" w:eastAsia="Segoe UI" w:cs="Calibri"/>
-          <w:i w:val="0"/>
-          <w:iCs w:val="0"/>
-          <w:caps w:val="0"/>
-          <w:color w:val="000000"/>
-          <w:spacing w:val="0"/>
-          <w:sz w:val="19"/>
-          <w:szCs w:val="19"/>
-        </w:rPr>
-        <w:t>Welcome to Spring MVC Tutorial</w:t>
-      </w:r>
-      <w:r>
-        <w:rPr>
-          <w:rFonts w:hint="default" w:ascii="Calibri" w:hAnsi="Calibri" w:eastAsia="Segoe UI" w:cs="Calibri"/>
-          <w:b/>
-          <w:bCs/>
-          <w:i w:val="0"/>
-          <w:iCs w:val="0"/>
-          <w:caps w:val="0"/>
-          <w:color w:val="006699"/>
-          <w:spacing w:val="0"/>
-          <w:sz w:val="19"/>
-          <w:szCs w:val="19"/>
-        </w:rPr>
-        <w:t>&lt;/p&gt;</w:t>
-      </w:r>
-      <w:r>
-        <w:rPr>
-          <w:rFonts w:hint="default" w:ascii="Calibri" w:hAnsi="Calibri" w:eastAsia="Segoe UI" w:cs="Calibri"/>
-          <w:i w:val="0"/>
-          <w:iCs w:val="0"/>
-          <w:caps w:val="0"/>
-          <w:color w:val="000000"/>
-          <w:spacing w:val="0"/>
-          <w:sz w:val="19"/>
-          <w:szCs w:val="19"/>
-        </w:rPr>
-        <w:t>  </w:t>
-      </w:r>
-    </w:p>
-    <w:p>
-      <w:pPr>
-        <w:keepNext w:val="0"/>
-        <w:keepLines w:val="0"/>
-        <w:widowControl/>
-        <w:numPr>
-          <w:ilvl w:val="0"/>
-          <w:numId w:val="10"/>
-        </w:numPr>
-        <w:suppressLineNumbers w:val="0"/>
-        <w:pBdr>
-          <w:top w:val="none" w:color="auto" w:sz="0" w:space="0"/>
-          <w:left w:val="none" w:color="auto" w:sz="0" w:space="0"/>
-          <w:bottom w:val="none" w:color="auto" w:sz="0" w:space="0"/>
-          <w:right w:val="none" w:color="auto" w:sz="0" w:space="0"/>
-        </w:pBdr>
-        <w:spacing w:before="48" w:beforeAutospacing="0" w:after="0" w:afterAutospacing="0" w:line="300" w:lineRule="atLeast"/>
-        <w:ind w:left="0" w:right="0" w:hanging="360"/>
-        <w:jc w:val="both"/>
-        <w:rPr>
-          <w:rFonts w:hint="default" w:ascii="Calibri" w:hAnsi="Calibri" w:cs="Calibri"/>
-          <w:color w:val="000000"/>
-        </w:rPr>
-      </w:pPr>
-      <w:r>
-        <w:rPr>
-          <w:rFonts w:hint="default" w:ascii="Calibri" w:hAnsi="Calibri" w:eastAsia="Segoe UI" w:cs="Calibri"/>
-          <w:b/>
-          <w:bCs/>
-          <w:i w:val="0"/>
-          <w:iCs w:val="0"/>
-          <w:caps w:val="0"/>
-          <w:color w:val="006699"/>
-          <w:spacing w:val="0"/>
-          <w:sz w:val="19"/>
-          <w:szCs w:val="19"/>
-        </w:rPr>
-        <w:t>&lt;/body&gt;</w:t>
-      </w:r>
-      <w:r>
-        <w:rPr>
-          <w:rFonts w:hint="default" w:ascii="Calibri" w:hAnsi="Calibri" w:eastAsia="Segoe UI" w:cs="Calibri"/>
-          <w:i w:val="0"/>
-          <w:iCs w:val="0"/>
-          <w:caps w:val="0"/>
-          <w:color w:val="000000"/>
-          <w:spacing w:val="0"/>
-          <w:sz w:val="19"/>
-          <w:szCs w:val="19"/>
-        </w:rPr>
-        <w:t>  </w:t>
-      </w:r>
-    </w:p>
-    <w:p>
-      <w:pPr>
-        <w:keepNext w:val="0"/>
-        <w:keepLines w:val="0"/>
-        <w:widowControl/>
-        <w:numPr>
-          <w:ilvl w:val="0"/>
-          <w:numId w:val="10"/>
         </w:numPr>
         <w:suppressLineNumbers w:val="0"/>
         <w:pBdr>
@@ -11952,155 +11932,6 @@
     </w:lvl>
   </w:abstractNum>
   <w:abstractNum w:abstractNumId="8">
-    <w:nsid w:val="6ADD326B"/>
-    <w:multiLevelType w:val="multilevel"/>
-    <w:tmpl w:val="6ADD326B"/>
-    <w:lvl w:ilvl="0" w:tentative="0">
-      <w:start w:val="1"/>
-      <w:numFmt w:val="decimal"/>
-      <w:lvlText w:val="%1."/>
-      <w:lvlJc w:val="left"/>
-      <w:pPr>
-        <w:tabs>
-          <w:tab w:val="left" w:pos="720"/>
-        </w:tabs>
-        <w:ind w:left="720" w:hanging="360"/>
-      </w:pPr>
-      <w:rPr>
-        <w:sz w:val="24"/>
-        <w:szCs w:val="24"/>
-      </w:rPr>
-    </w:lvl>
-    <w:lvl w:ilvl="1" w:tentative="0">
-      <w:start w:val="1"/>
-      <w:numFmt w:val="decimal"/>
-      <w:lvlText w:val="%2."/>
-      <w:lvlJc w:val="left"/>
-      <w:pPr>
-        <w:tabs>
-          <w:tab w:val="left" w:pos="1440"/>
-        </w:tabs>
-        <w:ind w:left="1440" w:hanging="360"/>
-      </w:pPr>
-      <w:rPr>
-        <w:sz w:val="24"/>
-        <w:szCs w:val="24"/>
-      </w:rPr>
-    </w:lvl>
-    <w:lvl w:ilvl="2" w:tentative="0">
-      <w:start w:val="1"/>
-      <w:numFmt w:val="decimal"/>
-      <w:lvlText w:val="%3."/>
-      <w:lvlJc w:val="left"/>
-      <w:pPr>
-        <w:tabs>
-          <w:tab w:val="left" w:pos="2160"/>
-        </w:tabs>
-        <w:ind w:left="2160" w:hanging="360"/>
-      </w:pPr>
-      <w:rPr>
-        <w:sz w:val="24"/>
-        <w:szCs w:val="24"/>
-      </w:rPr>
-    </w:lvl>
-    <w:lvl w:ilvl="3" w:tentative="0">
-      <w:start w:val="1"/>
-      <w:numFmt w:val="decimal"/>
-      <w:lvlText w:val="%4."/>
-      <w:lvlJc w:val="left"/>
-      <w:pPr>
-        <w:tabs>
-          <w:tab w:val="left" w:pos="2517"/>
-        </w:tabs>
-        <w:ind w:left="2880" w:hanging="360"/>
-      </w:pPr>
-      <w:rPr>
-        <w:sz w:val="24"/>
-        <w:szCs w:val="24"/>
-      </w:rPr>
-    </w:lvl>
-    <w:lvl w:ilvl="4" w:tentative="0">
-      <w:start w:val="1"/>
-      <w:numFmt w:val="decimal"/>
-      <w:lvlText w:val="%5."/>
-      <w:lvlJc w:val="left"/>
-      <w:pPr>
-        <w:tabs>
-          <w:tab w:val="left" w:pos="3238"/>
-        </w:tabs>
-        <w:ind w:left="3600" w:hanging="360"/>
-      </w:pPr>
-      <w:rPr>
-        <w:sz w:val="24"/>
-        <w:szCs w:val="24"/>
-      </w:rPr>
-    </w:lvl>
-    <w:lvl w:ilvl="5" w:tentative="0">
-      <w:start w:val="1"/>
-      <w:numFmt w:val="decimal"/>
-      <w:lvlText w:val="%6."/>
-      <w:lvlJc w:val="left"/>
-      <w:pPr>
-        <w:tabs>
-          <w:tab w:val="left" w:pos="3958"/>
-        </w:tabs>
-        <w:ind w:left="4320" w:hanging="360"/>
-      </w:pPr>
-      <w:rPr>
-        <w:sz w:val="24"/>
-        <w:szCs w:val="24"/>
-      </w:rPr>
-    </w:lvl>
-    <w:lvl w:ilvl="6" w:tentative="0">
-      <w:start w:val="1"/>
-      <w:numFmt w:val="decimal"/>
-      <w:lvlText w:val="%7."/>
-      <w:lvlJc w:val="left"/>
-      <w:pPr>
-        <w:tabs>
-          <w:tab w:val="left" w:pos="4678"/>
-        </w:tabs>
-        <w:ind w:left="5040" w:hanging="360"/>
-      </w:pPr>
-      <w:rPr>
-        <w:sz w:val="24"/>
-        <w:szCs w:val="24"/>
-      </w:rPr>
-    </w:lvl>
-    <w:lvl w:ilvl="7" w:tentative="0">
-      <w:start w:val="1"/>
-      <w:numFmt w:val="decimal"/>
-      <w:lvlText w:val="%8."/>
-      <w:lvlJc w:val="left"/>
-      <w:pPr>
-        <w:tabs>
-          <w:tab w:val="left" w:pos="5398"/>
-        </w:tabs>
-        <w:ind w:left="5760" w:hanging="360"/>
-      </w:pPr>
-      <w:rPr>
-        <w:sz w:val="24"/>
-        <w:szCs w:val="24"/>
-      </w:rPr>
-    </w:lvl>
-    <w:lvl w:ilvl="8" w:tentative="0">
-      <w:start w:val="1"/>
-      <w:numFmt w:val="decimal"/>
-      <w:lvlText w:val="%9."/>
-      <w:lvlJc w:val="left"/>
-      <w:pPr>
-        <w:tabs>
-          <w:tab w:val="left" w:pos="6118"/>
-        </w:tabs>
-        <w:ind w:left="6480" w:hanging="360"/>
-      </w:pPr>
-      <w:rPr>
-        <w:sz w:val="24"/>
-        <w:szCs w:val="24"/>
-      </w:rPr>
-    </w:lvl>
-  </w:abstractNum>
-  <w:abstractNum w:abstractNumId="9">
     <w:nsid w:val="6FBFB7A9"/>
     <w:multiLevelType w:val="multilevel"/>
     <w:tmpl w:val="6FBFB7A9"/>
@@ -12259,7 +12090,7 @@
     <w:abstractNumId w:val="6"/>
   </w:num>
   <w:num w:numId="4">
-    <w:abstractNumId w:val="9"/>
+    <w:abstractNumId w:val="8"/>
   </w:num>
   <w:num w:numId="5">
     <w:abstractNumId w:val="5"/>
@@ -12274,9 +12105,6 @@
     <w:abstractNumId w:val="0"/>
   </w:num>
   <w:num w:numId="9">
-    <w:abstractNumId w:val="8"/>
-  </w:num>
-  <w:num w:numId="10">
     <w:abstractNumId w:val="3"/>
   </w:num>
 </w:numbering>

</xml_diff>